<commit_message>
tạo checklist các testcase
chưa xong
</commit_message>
<xml_diff>
--- a/Testing/QUI TRÌNH KIỂM THỬ WEBSITE.docx
+++ b/Testing/QUI TRÌNH KIỂM THỬ WEBSITE.docx
@@ -24,7 +24,25 @@
           <w:sz w:val="28"/>
           <w:szCs w:val="28"/>
         </w:rPr>
-        <w:t xml:space="preserve"> (NGÀY)</w:t>
+        <w:t xml:space="preserve"> (</w:t>
+      </w:r>
+      <w:r>
+        <w:rPr>
+          <w:b/>
+          <w:sz w:val="28"/>
+          <w:szCs w:val="28"/>
+        </w:rPr>
+        <w:t>27.07.2017</w:t>
+      </w:r>
+      <w:bookmarkStart w:id="0" w:name="_GoBack"/>
+      <w:bookmarkEnd w:id="0"/>
+      <w:r>
+        <w:rPr>
+          <w:b/>
+          <w:sz w:val="28"/>
+          <w:szCs w:val="28"/>
+        </w:rPr>
+        <w:t>)</w:t>
       </w:r>
     </w:p>
     <w:p>
@@ -36,9 +54,43 @@
         </w:numPr>
         <w:spacing w:line="276" w:lineRule="auto"/>
       </w:pPr>
-      <w:r>
-        <w:t>Kiểm thử các chức năng</w:t>
-      </w:r>
+      <w:proofErr w:type="spellStart"/>
+      <w:r>
+        <w:t>Kiểm</w:t>
+      </w:r>
+      <w:proofErr w:type="spellEnd"/>
+      <w:r>
+        <w:t xml:space="preserve"> </w:t>
+      </w:r>
+      <w:proofErr w:type="spellStart"/>
+      <w:r>
+        <w:t>thử</w:t>
+      </w:r>
+      <w:proofErr w:type="spellEnd"/>
+      <w:r>
+        <w:t xml:space="preserve"> </w:t>
+      </w:r>
+      <w:proofErr w:type="spellStart"/>
+      <w:r>
+        <w:t>các</w:t>
+      </w:r>
+      <w:proofErr w:type="spellEnd"/>
+      <w:r>
+        <w:t xml:space="preserve"> </w:t>
+      </w:r>
+      <w:proofErr w:type="spellStart"/>
+      <w:r>
+        <w:t>chức</w:t>
+      </w:r>
+      <w:proofErr w:type="spellEnd"/>
+      <w:r>
+        <w:t xml:space="preserve"> </w:t>
+      </w:r>
+      <w:proofErr w:type="spellStart"/>
+      <w:r>
+        <w:t>năng</w:t>
+      </w:r>
+      <w:proofErr w:type="spellEnd"/>
     </w:p>
     <w:p>
       <w:pPr>
@@ -49,8 +101,53 @@
         </w:numPr>
         <w:spacing w:line="276" w:lineRule="auto"/>
       </w:pPr>
-      <w:r>
-        <w:t>Kiểm tra tất cả các đường link</w:t>
+      <w:proofErr w:type="spellStart"/>
+      <w:r>
+        <w:t>Kiểm</w:t>
+      </w:r>
+      <w:proofErr w:type="spellEnd"/>
+      <w:r>
+        <w:t xml:space="preserve"> </w:t>
+      </w:r>
+      <w:proofErr w:type="spellStart"/>
+      <w:r>
+        <w:t>tra</w:t>
+      </w:r>
+      <w:proofErr w:type="spellEnd"/>
+      <w:r>
+        <w:t xml:space="preserve"> </w:t>
+      </w:r>
+      <w:proofErr w:type="spellStart"/>
+      <w:r>
+        <w:t>tất</w:t>
+      </w:r>
+      <w:proofErr w:type="spellEnd"/>
+      <w:r>
+        <w:t xml:space="preserve"> </w:t>
+      </w:r>
+      <w:proofErr w:type="spellStart"/>
+      <w:r>
+        <w:t>cả</w:t>
+      </w:r>
+      <w:proofErr w:type="spellEnd"/>
+      <w:r>
+        <w:t xml:space="preserve"> </w:t>
+      </w:r>
+      <w:proofErr w:type="spellStart"/>
+      <w:r>
+        <w:t>các</w:t>
+      </w:r>
+      <w:proofErr w:type="spellEnd"/>
+      <w:r>
+        <w:t xml:space="preserve"> </w:t>
+      </w:r>
+      <w:proofErr w:type="spellStart"/>
+      <w:r>
+        <w:t>đường</w:t>
+      </w:r>
+      <w:proofErr w:type="spellEnd"/>
+      <w:r>
+        <w:t xml:space="preserve"> link</w:t>
       </w:r>
     </w:p>
     <w:p>
@@ -63,8 +160,21 @@
         <w:spacing w:line="276" w:lineRule="auto"/>
       </w:pPr>
       <w:r>
-        <w:t>Link nội bộ</w:t>
-      </w:r>
+        <w:t xml:space="preserve">Link </w:t>
+      </w:r>
+      <w:proofErr w:type="spellStart"/>
+      <w:r>
+        <w:t>nội</w:t>
+      </w:r>
+      <w:proofErr w:type="spellEnd"/>
+      <w:r>
+        <w:t xml:space="preserve"> </w:t>
+      </w:r>
+      <w:proofErr w:type="spellStart"/>
+      <w:r>
+        <w:t>bộ</w:t>
+      </w:r>
+      <w:proofErr w:type="spellEnd"/>
     </w:p>
     <w:p>
       <w:pPr>
@@ -76,8 +186,53 @@
         <w:spacing w:line="276" w:lineRule="auto"/>
       </w:pPr>
       <w:r>
-        <w:t>Link liên kết với các trang ngoài</w:t>
-      </w:r>
+        <w:t xml:space="preserve">Link </w:t>
+      </w:r>
+      <w:proofErr w:type="spellStart"/>
+      <w:r>
+        <w:t>liên</w:t>
+      </w:r>
+      <w:proofErr w:type="spellEnd"/>
+      <w:r>
+        <w:t xml:space="preserve"> </w:t>
+      </w:r>
+      <w:proofErr w:type="spellStart"/>
+      <w:r>
+        <w:t>kết</w:t>
+      </w:r>
+      <w:proofErr w:type="spellEnd"/>
+      <w:r>
+        <w:t xml:space="preserve"> </w:t>
+      </w:r>
+      <w:proofErr w:type="spellStart"/>
+      <w:r>
+        <w:t>với</w:t>
+      </w:r>
+      <w:proofErr w:type="spellEnd"/>
+      <w:r>
+        <w:t xml:space="preserve"> </w:t>
+      </w:r>
+      <w:proofErr w:type="spellStart"/>
+      <w:r>
+        <w:t>các</w:t>
+      </w:r>
+      <w:proofErr w:type="spellEnd"/>
+      <w:r>
+        <w:t xml:space="preserve"> </w:t>
+      </w:r>
+      <w:proofErr w:type="spellStart"/>
+      <w:r>
+        <w:t>trang</w:t>
+      </w:r>
+      <w:proofErr w:type="spellEnd"/>
+      <w:r>
+        <w:t xml:space="preserve"> </w:t>
+      </w:r>
+      <w:proofErr w:type="spellStart"/>
+      <w:r>
+        <w:t>ngoài</w:t>
+      </w:r>
+      <w:proofErr w:type="spellEnd"/>
     </w:p>
     <w:p>
       <w:pPr>
@@ -88,8 +243,61 @@
         </w:numPr>
         <w:spacing w:line="276" w:lineRule="auto"/>
       </w:pPr>
-      <w:r>
-        <w:t>Kiểm tra tính chính xác của các link</w:t>
+      <w:proofErr w:type="spellStart"/>
+      <w:r>
+        <w:t>Kiểm</w:t>
+      </w:r>
+      <w:proofErr w:type="spellEnd"/>
+      <w:r>
+        <w:t xml:space="preserve"> </w:t>
+      </w:r>
+      <w:proofErr w:type="spellStart"/>
+      <w:r>
+        <w:t>tra</w:t>
+      </w:r>
+      <w:proofErr w:type="spellEnd"/>
+      <w:r>
+        <w:t xml:space="preserve"> </w:t>
+      </w:r>
+      <w:proofErr w:type="spellStart"/>
+      <w:r>
+        <w:t>tính</w:t>
+      </w:r>
+      <w:proofErr w:type="spellEnd"/>
+      <w:r>
+        <w:t xml:space="preserve"> </w:t>
+      </w:r>
+      <w:proofErr w:type="spellStart"/>
+      <w:r>
+        <w:t>chính</w:t>
+      </w:r>
+      <w:proofErr w:type="spellEnd"/>
+      <w:r>
+        <w:t xml:space="preserve"> </w:t>
+      </w:r>
+      <w:proofErr w:type="spellStart"/>
+      <w:r>
+        <w:t>xác</w:t>
+      </w:r>
+      <w:proofErr w:type="spellEnd"/>
+      <w:r>
+        <w:t xml:space="preserve"> </w:t>
+      </w:r>
+      <w:proofErr w:type="spellStart"/>
+      <w:r>
+        <w:t>của</w:t>
+      </w:r>
+      <w:proofErr w:type="spellEnd"/>
+      <w:r>
+        <w:t xml:space="preserve"> </w:t>
+      </w:r>
+      <w:proofErr w:type="spellStart"/>
+      <w:r>
+        <w:t>các</w:t>
+      </w:r>
+      <w:proofErr w:type="spellEnd"/>
+      <w:r>
+        <w:t xml:space="preserve"> link</w:t>
       </w:r>
     </w:p>
     <w:p>
@@ -101,9 +309,59 @@
         </w:numPr>
         <w:spacing w:line="276" w:lineRule="auto"/>
       </w:pPr>
-      <w:r>
-        <w:t>Kiểm tra form của tất cả các trang</w:t>
-      </w:r>
+      <w:proofErr w:type="spellStart"/>
+      <w:r>
+        <w:t>Kiểm</w:t>
+      </w:r>
+      <w:proofErr w:type="spellEnd"/>
+      <w:r>
+        <w:t xml:space="preserve"> </w:t>
+      </w:r>
+      <w:proofErr w:type="spellStart"/>
+      <w:r>
+        <w:t>tra</w:t>
+      </w:r>
+      <w:proofErr w:type="spellEnd"/>
+      <w:r>
+        <w:t xml:space="preserve"> form </w:t>
+      </w:r>
+      <w:proofErr w:type="spellStart"/>
+      <w:r>
+        <w:t>của</w:t>
+      </w:r>
+      <w:proofErr w:type="spellEnd"/>
+      <w:r>
+        <w:t xml:space="preserve"> </w:t>
+      </w:r>
+      <w:proofErr w:type="spellStart"/>
+      <w:r>
+        <w:t>tất</w:t>
+      </w:r>
+      <w:proofErr w:type="spellEnd"/>
+      <w:r>
+        <w:t xml:space="preserve"> </w:t>
+      </w:r>
+      <w:proofErr w:type="spellStart"/>
+      <w:r>
+        <w:t>cả</w:t>
+      </w:r>
+      <w:proofErr w:type="spellEnd"/>
+      <w:r>
+        <w:t xml:space="preserve"> </w:t>
+      </w:r>
+      <w:proofErr w:type="spellStart"/>
+      <w:r>
+        <w:t>các</w:t>
+      </w:r>
+      <w:proofErr w:type="spellEnd"/>
+      <w:r>
+        <w:t xml:space="preserve"> </w:t>
+      </w:r>
+      <w:proofErr w:type="spellStart"/>
+      <w:r>
+        <w:t>trang</w:t>
+      </w:r>
+      <w:proofErr w:type="spellEnd"/>
     </w:p>
     <w:p>
       <w:pPr>
@@ -114,9 +372,51 @@
         </w:numPr>
         <w:spacing w:line="276" w:lineRule="auto"/>
       </w:pPr>
-      <w:r>
-        <w:t>Kiểm tra các trường bắt buộc</w:t>
-      </w:r>
+      <w:proofErr w:type="spellStart"/>
+      <w:r>
+        <w:t>Kiểm</w:t>
+      </w:r>
+      <w:proofErr w:type="spellEnd"/>
+      <w:r>
+        <w:t xml:space="preserve"> </w:t>
+      </w:r>
+      <w:proofErr w:type="spellStart"/>
+      <w:r>
+        <w:t>tra</w:t>
+      </w:r>
+      <w:proofErr w:type="spellEnd"/>
+      <w:r>
+        <w:t xml:space="preserve"> </w:t>
+      </w:r>
+      <w:proofErr w:type="spellStart"/>
+      <w:r>
+        <w:t>các</w:t>
+      </w:r>
+      <w:proofErr w:type="spellEnd"/>
+      <w:r>
+        <w:t xml:space="preserve"> </w:t>
+      </w:r>
+      <w:proofErr w:type="spellStart"/>
+      <w:r>
+        <w:t>trường</w:t>
+      </w:r>
+      <w:proofErr w:type="spellEnd"/>
+      <w:r>
+        <w:t xml:space="preserve"> </w:t>
+      </w:r>
+      <w:proofErr w:type="spellStart"/>
+      <w:r>
+        <w:t>bắt</w:t>
+      </w:r>
+      <w:proofErr w:type="spellEnd"/>
+      <w:r>
+        <w:t xml:space="preserve"> </w:t>
+      </w:r>
+      <w:proofErr w:type="spellStart"/>
+      <w:r>
+        <w:t>buộc</w:t>
+      </w:r>
+      <w:proofErr w:type="spellEnd"/>
     </w:p>
     <w:p>
       <w:pPr>
@@ -127,9 +427,83 @@
         </w:numPr>
         <w:spacing w:line="276" w:lineRule="auto"/>
       </w:pPr>
-      <w:r>
-        <w:t>Kiểm tra các giá trị mặc định của các trường</w:t>
-      </w:r>
+      <w:proofErr w:type="spellStart"/>
+      <w:r>
+        <w:t>Kiểm</w:t>
+      </w:r>
+      <w:proofErr w:type="spellEnd"/>
+      <w:r>
+        <w:t xml:space="preserve"> </w:t>
+      </w:r>
+      <w:proofErr w:type="spellStart"/>
+      <w:r>
+        <w:t>tra</w:t>
+      </w:r>
+      <w:proofErr w:type="spellEnd"/>
+      <w:r>
+        <w:t xml:space="preserve"> </w:t>
+      </w:r>
+      <w:proofErr w:type="spellStart"/>
+      <w:r>
+        <w:t>các</w:t>
+      </w:r>
+      <w:proofErr w:type="spellEnd"/>
+      <w:r>
+        <w:t xml:space="preserve"> </w:t>
+      </w:r>
+      <w:proofErr w:type="spellStart"/>
+      <w:r>
+        <w:t>giá</w:t>
+      </w:r>
+      <w:proofErr w:type="spellEnd"/>
+      <w:r>
+        <w:t xml:space="preserve"> </w:t>
+      </w:r>
+      <w:proofErr w:type="spellStart"/>
+      <w:r>
+        <w:t>trị</w:t>
+      </w:r>
+      <w:proofErr w:type="spellEnd"/>
+      <w:r>
+        <w:t xml:space="preserve"> </w:t>
+      </w:r>
+      <w:proofErr w:type="spellStart"/>
+      <w:r>
+        <w:t>mặc</w:t>
+      </w:r>
+      <w:proofErr w:type="spellEnd"/>
+      <w:r>
+        <w:t xml:space="preserve"> </w:t>
+      </w:r>
+      <w:proofErr w:type="spellStart"/>
+      <w:r>
+        <w:t>định</w:t>
+      </w:r>
+      <w:proofErr w:type="spellEnd"/>
+      <w:r>
+        <w:t xml:space="preserve"> </w:t>
+      </w:r>
+      <w:proofErr w:type="spellStart"/>
+      <w:r>
+        <w:t>của</w:t>
+      </w:r>
+      <w:proofErr w:type="spellEnd"/>
+      <w:r>
+        <w:t xml:space="preserve"> </w:t>
+      </w:r>
+      <w:proofErr w:type="spellStart"/>
+      <w:r>
+        <w:t>các</w:t>
+      </w:r>
+      <w:proofErr w:type="spellEnd"/>
+      <w:r>
+        <w:t xml:space="preserve"> </w:t>
+      </w:r>
+      <w:proofErr w:type="spellStart"/>
+      <w:r>
+        <w:t>trường</w:t>
+      </w:r>
+      <w:proofErr w:type="spellEnd"/>
     </w:p>
     <w:p>
       <w:pPr>
@@ -140,9 +514,75 @@
         </w:numPr>
         <w:spacing w:line="276" w:lineRule="auto"/>
       </w:pPr>
-      <w:r>
-        <w:t>Kiểm tra tính chính xác của các xử lý</w:t>
-      </w:r>
+      <w:proofErr w:type="spellStart"/>
+      <w:r>
+        <w:t>Kiểm</w:t>
+      </w:r>
+      <w:proofErr w:type="spellEnd"/>
+      <w:r>
+        <w:t xml:space="preserve"> </w:t>
+      </w:r>
+      <w:proofErr w:type="spellStart"/>
+      <w:r>
+        <w:t>tra</w:t>
+      </w:r>
+      <w:proofErr w:type="spellEnd"/>
+      <w:r>
+        <w:t xml:space="preserve"> </w:t>
+      </w:r>
+      <w:proofErr w:type="spellStart"/>
+      <w:r>
+        <w:t>tính</w:t>
+      </w:r>
+      <w:proofErr w:type="spellEnd"/>
+      <w:r>
+        <w:t xml:space="preserve"> </w:t>
+      </w:r>
+      <w:proofErr w:type="spellStart"/>
+      <w:r>
+        <w:t>chính</w:t>
+      </w:r>
+      <w:proofErr w:type="spellEnd"/>
+      <w:r>
+        <w:t xml:space="preserve"> </w:t>
+      </w:r>
+      <w:proofErr w:type="spellStart"/>
+      <w:r>
+        <w:t>xác</w:t>
+      </w:r>
+      <w:proofErr w:type="spellEnd"/>
+      <w:r>
+        <w:t xml:space="preserve"> </w:t>
+      </w:r>
+      <w:proofErr w:type="spellStart"/>
+      <w:r>
+        <w:t>của</w:t>
+      </w:r>
+      <w:proofErr w:type="spellEnd"/>
+      <w:r>
+        <w:t xml:space="preserve"> </w:t>
+      </w:r>
+      <w:proofErr w:type="spellStart"/>
+      <w:r>
+        <w:t>các</w:t>
+      </w:r>
+      <w:proofErr w:type="spellEnd"/>
+      <w:r>
+        <w:t xml:space="preserve"> </w:t>
+      </w:r>
+      <w:proofErr w:type="spellStart"/>
+      <w:r>
+        <w:t>xử</w:t>
+      </w:r>
+      <w:proofErr w:type="spellEnd"/>
+      <w:r>
+        <w:t xml:space="preserve"> </w:t>
+      </w:r>
+      <w:proofErr w:type="spellStart"/>
+      <w:r>
+        <w:t>lý</w:t>
+      </w:r>
+      <w:proofErr w:type="spellEnd"/>
     </w:p>
     <w:p>
       <w:pPr>
@@ -153,9 +593,67 @@
         </w:numPr>
         <w:spacing w:line="276" w:lineRule="auto"/>
       </w:pPr>
-      <w:r>
-        <w:t>Kiểm tra các form bất kỳ: xóa, xem sửa</w:t>
-      </w:r>
+      <w:proofErr w:type="spellStart"/>
+      <w:r>
+        <w:t>Kiểm</w:t>
+      </w:r>
+      <w:proofErr w:type="spellEnd"/>
+      <w:r>
+        <w:t xml:space="preserve"> </w:t>
+      </w:r>
+      <w:proofErr w:type="spellStart"/>
+      <w:r>
+        <w:t>tra</w:t>
+      </w:r>
+      <w:proofErr w:type="spellEnd"/>
+      <w:r>
+        <w:t xml:space="preserve"> </w:t>
+      </w:r>
+      <w:proofErr w:type="spellStart"/>
+      <w:r>
+        <w:t>các</w:t>
+      </w:r>
+      <w:proofErr w:type="spellEnd"/>
+      <w:r>
+        <w:t xml:space="preserve"> form </w:t>
+      </w:r>
+      <w:proofErr w:type="spellStart"/>
+      <w:r>
+        <w:t>bất</w:t>
+      </w:r>
+      <w:proofErr w:type="spellEnd"/>
+      <w:r>
+        <w:t xml:space="preserve"> </w:t>
+      </w:r>
+      <w:proofErr w:type="spellStart"/>
+      <w:r>
+        <w:t>kỳ</w:t>
+      </w:r>
+      <w:proofErr w:type="spellEnd"/>
+      <w:r>
+        <w:t xml:space="preserve">: </w:t>
+      </w:r>
+      <w:proofErr w:type="spellStart"/>
+      <w:r>
+        <w:t>xóa</w:t>
+      </w:r>
+      <w:proofErr w:type="spellEnd"/>
+      <w:r>
+        <w:t xml:space="preserve">, </w:t>
+      </w:r>
+      <w:proofErr w:type="spellStart"/>
+      <w:r>
+        <w:t>xem</w:t>
+      </w:r>
+      <w:proofErr w:type="spellEnd"/>
+      <w:r>
+        <w:t xml:space="preserve"> </w:t>
+      </w:r>
+      <w:proofErr w:type="spellStart"/>
+      <w:r>
+        <w:t>sửa</w:t>
+      </w:r>
+      <w:proofErr w:type="spellEnd"/>
     </w:p>
     <w:p>
       <w:pPr>
@@ -166,8 +664,21 @@
         </w:numPr>
         <w:spacing w:line="276" w:lineRule="auto"/>
       </w:pPr>
-      <w:r>
-        <w:t>Kiểm thử cookie</w:t>
+      <w:proofErr w:type="spellStart"/>
+      <w:r>
+        <w:t>Kiểm</w:t>
+      </w:r>
+      <w:proofErr w:type="spellEnd"/>
+      <w:r>
+        <w:t xml:space="preserve"> </w:t>
+      </w:r>
+      <w:proofErr w:type="spellStart"/>
+      <w:r>
+        <w:t>thử</w:t>
+      </w:r>
+      <w:proofErr w:type="spellEnd"/>
+      <w:r>
+        <w:t xml:space="preserve"> cookie</w:t>
       </w:r>
     </w:p>
     <w:p>
@@ -179,9 +690,51 @@
         </w:numPr>
         <w:spacing w:line="276" w:lineRule="auto"/>
       </w:pPr>
-      <w:r>
-        <w:t>Kiểm thử cơ sở dữ liệu</w:t>
-      </w:r>
+      <w:proofErr w:type="spellStart"/>
+      <w:r>
+        <w:t>Kiểm</w:t>
+      </w:r>
+      <w:proofErr w:type="spellEnd"/>
+      <w:r>
+        <w:t xml:space="preserve"> </w:t>
+      </w:r>
+      <w:proofErr w:type="spellStart"/>
+      <w:r>
+        <w:t>thử</w:t>
+      </w:r>
+      <w:proofErr w:type="spellEnd"/>
+      <w:r>
+        <w:t xml:space="preserve"> </w:t>
+      </w:r>
+      <w:proofErr w:type="spellStart"/>
+      <w:r>
+        <w:t>cơ</w:t>
+      </w:r>
+      <w:proofErr w:type="spellEnd"/>
+      <w:r>
+        <w:t xml:space="preserve"> </w:t>
+      </w:r>
+      <w:proofErr w:type="spellStart"/>
+      <w:r>
+        <w:t>sở</w:t>
+      </w:r>
+      <w:proofErr w:type="spellEnd"/>
+      <w:r>
+        <w:t xml:space="preserve"> </w:t>
+      </w:r>
+      <w:proofErr w:type="spellStart"/>
+      <w:r>
+        <w:t>dữ</w:t>
+      </w:r>
+      <w:proofErr w:type="spellEnd"/>
+      <w:r>
+        <w:t xml:space="preserve"> </w:t>
+      </w:r>
+      <w:proofErr w:type="spellStart"/>
+      <w:r>
+        <w:t>liệu</w:t>
+      </w:r>
+      <w:proofErr w:type="spellEnd"/>
     </w:p>
     <w:p>
       <w:pPr>
@@ -192,9 +745,43 @@
         </w:numPr>
         <w:spacing w:line="276" w:lineRule="auto"/>
       </w:pPr>
-      <w:r>
-        <w:t>Kiểm tra tính khả dụng</w:t>
-      </w:r>
+      <w:proofErr w:type="spellStart"/>
+      <w:r>
+        <w:t>Kiểm</w:t>
+      </w:r>
+      <w:proofErr w:type="spellEnd"/>
+      <w:r>
+        <w:t xml:space="preserve"> </w:t>
+      </w:r>
+      <w:proofErr w:type="spellStart"/>
+      <w:r>
+        <w:t>tra</w:t>
+      </w:r>
+      <w:proofErr w:type="spellEnd"/>
+      <w:r>
+        <w:t xml:space="preserve"> </w:t>
+      </w:r>
+      <w:proofErr w:type="spellStart"/>
+      <w:r>
+        <w:t>tính</w:t>
+      </w:r>
+      <w:proofErr w:type="spellEnd"/>
+      <w:r>
+        <w:t xml:space="preserve"> </w:t>
+      </w:r>
+      <w:proofErr w:type="spellStart"/>
+      <w:r>
+        <w:t>khả</w:t>
+      </w:r>
+      <w:proofErr w:type="spellEnd"/>
+      <w:r>
+        <w:t xml:space="preserve"> </w:t>
+      </w:r>
+      <w:proofErr w:type="spellStart"/>
+      <w:r>
+        <w:t>dụng</w:t>
+      </w:r>
+      <w:proofErr w:type="spellEnd"/>
     </w:p>
     <w:p>
       <w:pPr>
@@ -205,9 +792,35 @@
         </w:numPr>
         <w:spacing w:line="276" w:lineRule="auto"/>
       </w:pPr>
-      <w:r>
-        <w:t>Kiểm tra chuyển hướng</w:t>
-      </w:r>
+      <w:proofErr w:type="spellStart"/>
+      <w:r>
+        <w:t>Kiểm</w:t>
+      </w:r>
+      <w:proofErr w:type="spellEnd"/>
+      <w:r>
+        <w:t xml:space="preserve"> </w:t>
+      </w:r>
+      <w:proofErr w:type="spellStart"/>
+      <w:r>
+        <w:t>tra</w:t>
+      </w:r>
+      <w:proofErr w:type="spellEnd"/>
+      <w:r>
+        <w:t xml:space="preserve"> </w:t>
+      </w:r>
+      <w:proofErr w:type="spellStart"/>
+      <w:r>
+        <w:t>chuyển</w:t>
+      </w:r>
+      <w:proofErr w:type="spellEnd"/>
+      <w:r>
+        <w:t xml:space="preserve"> </w:t>
+      </w:r>
+      <w:proofErr w:type="spellStart"/>
+      <w:r>
+        <w:t>hướng</w:t>
+      </w:r>
+      <w:proofErr w:type="spellEnd"/>
     </w:p>
     <w:p>
       <w:pPr>
@@ -218,9 +831,43 @@
         </w:numPr>
         <w:spacing w:line="276" w:lineRule="auto"/>
       </w:pPr>
-      <w:r>
-        <w:t>Sử dụng các điều khiển</w:t>
-      </w:r>
+      <w:proofErr w:type="spellStart"/>
+      <w:r>
+        <w:t>Sử</w:t>
+      </w:r>
+      <w:proofErr w:type="spellEnd"/>
+      <w:r>
+        <w:t xml:space="preserve"> </w:t>
+      </w:r>
+      <w:proofErr w:type="spellStart"/>
+      <w:r>
+        <w:t>dụng</w:t>
+      </w:r>
+      <w:proofErr w:type="spellEnd"/>
+      <w:r>
+        <w:t xml:space="preserve"> </w:t>
+      </w:r>
+      <w:proofErr w:type="spellStart"/>
+      <w:r>
+        <w:t>các</w:t>
+      </w:r>
+      <w:proofErr w:type="spellEnd"/>
+      <w:r>
+        <w:t xml:space="preserve"> </w:t>
+      </w:r>
+      <w:proofErr w:type="spellStart"/>
+      <w:r>
+        <w:t>điều</w:t>
+      </w:r>
+      <w:proofErr w:type="spellEnd"/>
+      <w:r>
+        <w:t xml:space="preserve"> </w:t>
+      </w:r>
+      <w:proofErr w:type="spellStart"/>
+      <w:r>
+        <w:t>khiển</w:t>
+      </w:r>
+      <w:proofErr w:type="spellEnd"/>
     </w:p>
     <w:p>
       <w:pPr>
@@ -231,8 +878,37 @@
         </w:numPr>
         <w:spacing w:line="276" w:lineRule="auto"/>
       </w:pPr>
-      <w:r>
-        <w:t>Nhập thử các đường link</w:t>
+      <w:proofErr w:type="spellStart"/>
+      <w:r>
+        <w:t>Nhập</w:t>
+      </w:r>
+      <w:proofErr w:type="spellEnd"/>
+      <w:r>
+        <w:t xml:space="preserve"> </w:t>
+      </w:r>
+      <w:proofErr w:type="spellStart"/>
+      <w:r>
+        <w:t>thử</w:t>
+      </w:r>
+      <w:proofErr w:type="spellEnd"/>
+      <w:r>
+        <w:t xml:space="preserve"> </w:t>
+      </w:r>
+      <w:proofErr w:type="spellStart"/>
+      <w:r>
+        <w:t>các</w:t>
+      </w:r>
+      <w:proofErr w:type="spellEnd"/>
+      <w:r>
+        <w:t xml:space="preserve"> </w:t>
+      </w:r>
+      <w:proofErr w:type="spellStart"/>
+      <w:r>
+        <w:t>đường</w:t>
+      </w:r>
+      <w:proofErr w:type="spellEnd"/>
+      <w:r>
+        <w:t xml:space="preserve"> link</w:t>
       </w:r>
     </w:p>
     <w:p>
@@ -244,9 +920,43 @@
         </w:numPr>
         <w:spacing w:line="276" w:lineRule="auto"/>
       </w:pPr>
-      <w:r>
-        <w:t>Kiểm tra tính khả dụng</w:t>
-      </w:r>
+      <w:proofErr w:type="spellStart"/>
+      <w:r>
+        <w:t>Kiểm</w:t>
+      </w:r>
+      <w:proofErr w:type="spellEnd"/>
+      <w:r>
+        <w:t xml:space="preserve"> </w:t>
+      </w:r>
+      <w:proofErr w:type="spellStart"/>
+      <w:r>
+        <w:t>tra</w:t>
+      </w:r>
+      <w:proofErr w:type="spellEnd"/>
+      <w:r>
+        <w:t xml:space="preserve"> </w:t>
+      </w:r>
+      <w:proofErr w:type="spellStart"/>
+      <w:r>
+        <w:t>tính</w:t>
+      </w:r>
+      <w:proofErr w:type="spellEnd"/>
+      <w:r>
+        <w:t xml:space="preserve"> </w:t>
+      </w:r>
+      <w:proofErr w:type="spellStart"/>
+      <w:r>
+        <w:t>khả</w:t>
+      </w:r>
+      <w:proofErr w:type="spellEnd"/>
+      <w:r>
+        <w:t xml:space="preserve"> </w:t>
+      </w:r>
+      <w:proofErr w:type="spellStart"/>
+      <w:r>
+        <w:t>dụng</w:t>
+      </w:r>
+      <w:proofErr w:type="spellEnd"/>
     </w:p>
     <w:p>
       <w:pPr>
@@ -257,9 +967,43 @@
         </w:numPr>
         <w:spacing w:line="276" w:lineRule="auto"/>
       </w:pPr>
-      <w:r>
-        <w:t>Kiểm tra độ rõ ràng</w:t>
-      </w:r>
+      <w:proofErr w:type="spellStart"/>
+      <w:r>
+        <w:t>Kiểm</w:t>
+      </w:r>
+      <w:proofErr w:type="spellEnd"/>
+      <w:r>
+        <w:t xml:space="preserve"> </w:t>
+      </w:r>
+      <w:proofErr w:type="spellStart"/>
+      <w:r>
+        <w:t>tra</w:t>
+      </w:r>
+      <w:proofErr w:type="spellEnd"/>
+      <w:r>
+        <w:t xml:space="preserve"> </w:t>
+      </w:r>
+      <w:proofErr w:type="spellStart"/>
+      <w:r>
+        <w:t>độ</w:t>
+      </w:r>
+      <w:proofErr w:type="spellEnd"/>
+      <w:r>
+        <w:t xml:space="preserve"> </w:t>
+      </w:r>
+      <w:proofErr w:type="spellStart"/>
+      <w:r>
+        <w:t>rõ</w:t>
+      </w:r>
+      <w:proofErr w:type="spellEnd"/>
+      <w:r>
+        <w:t xml:space="preserve"> </w:t>
+      </w:r>
+      <w:proofErr w:type="spellStart"/>
+      <w:r>
+        <w:t>ràng</w:t>
+      </w:r>
+      <w:proofErr w:type="spellEnd"/>
     </w:p>
     <w:p>
       <w:pPr>
@@ -270,9 +1014,59 @@
         </w:numPr>
         <w:spacing w:line="276" w:lineRule="auto"/>
       </w:pPr>
-      <w:r>
-        <w:t>Kiểm tra độ khó khi sử dụng</w:t>
-      </w:r>
+      <w:proofErr w:type="spellStart"/>
+      <w:r>
+        <w:t>Kiểm</w:t>
+      </w:r>
+      <w:proofErr w:type="spellEnd"/>
+      <w:r>
+        <w:t xml:space="preserve"> </w:t>
+      </w:r>
+      <w:proofErr w:type="spellStart"/>
+      <w:r>
+        <w:t>tra</w:t>
+      </w:r>
+      <w:proofErr w:type="spellEnd"/>
+      <w:r>
+        <w:t xml:space="preserve"> </w:t>
+      </w:r>
+      <w:proofErr w:type="spellStart"/>
+      <w:r>
+        <w:t>độ</w:t>
+      </w:r>
+      <w:proofErr w:type="spellEnd"/>
+      <w:r>
+        <w:t xml:space="preserve"> </w:t>
+      </w:r>
+      <w:proofErr w:type="spellStart"/>
+      <w:r>
+        <w:t>khó</w:t>
+      </w:r>
+      <w:proofErr w:type="spellEnd"/>
+      <w:r>
+        <w:t xml:space="preserve"> </w:t>
+      </w:r>
+      <w:proofErr w:type="spellStart"/>
+      <w:r>
+        <w:t>khi</w:t>
+      </w:r>
+      <w:proofErr w:type="spellEnd"/>
+      <w:r>
+        <w:t xml:space="preserve"> </w:t>
+      </w:r>
+      <w:proofErr w:type="spellStart"/>
+      <w:r>
+        <w:t>sử</w:t>
+      </w:r>
+      <w:proofErr w:type="spellEnd"/>
+      <w:r>
+        <w:t xml:space="preserve"> </w:t>
+      </w:r>
+      <w:proofErr w:type="spellStart"/>
+      <w:r>
+        <w:t>dụng</w:t>
+      </w:r>
+      <w:proofErr w:type="spellEnd"/>
     </w:p>
     <w:p>
       <w:pPr>
@@ -283,9 +1077,67 @@
         </w:numPr>
         <w:spacing w:line="276" w:lineRule="auto"/>
       </w:pPr>
-      <w:r>
-        <w:t>Kiểm tra tính nhất quán giữa các trang</w:t>
-      </w:r>
+      <w:proofErr w:type="spellStart"/>
+      <w:r>
+        <w:t>Kiểm</w:t>
+      </w:r>
+      <w:proofErr w:type="spellEnd"/>
+      <w:r>
+        <w:t xml:space="preserve"> </w:t>
+      </w:r>
+      <w:proofErr w:type="spellStart"/>
+      <w:r>
+        <w:t>tra</w:t>
+      </w:r>
+      <w:proofErr w:type="spellEnd"/>
+      <w:r>
+        <w:t xml:space="preserve"> </w:t>
+      </w:r>
+      <w:proofErr w:type="spellStart"/>
+      <w:r>
+        <w:t>tính</w:t>
+      </w:r>
+      <w:proofErr w:type="spellEnd"/>
+      <w:r>
+        <w:t xml:space="preserve"> </w:t>
+      </w:r>
+      <w:proofErr w:type="spellStart"/>
+      <w:r>
+        <w:t>nhất</w:t>
+      </w:r>
+      <w:proofErr w:type="spellEnd"/>
+      <w:r>
+        <w:t xml:space="preserve"> </w:t>
+      </w:r>
+      <w:proofErr w:type="spellStart"/>
+      <w:r>
+        <w:t>quán</w:t>
+      </w:r>
+      <w:proofErr w:type="spellEnd"/>
+      <w:r>
+        <w:t xml:space="preserve"> </w:t>
+      </w:r>
+      <w:proofErr w:type="spellStart"/>
+      <w:r>
+        <w:t>giữa</w:t>
+      </w:r>
+      <w:proofErr w:type="spellEnd"/>
+      <w:r>
+        <w:t xml:space="preserve"> </w:t>
+      </w:r>
+      <w:proofErr w:type="spellStart"/>
+      <w:r>
+        <w:t>các</w:t>
+      </w:r>
+      <w:proofErr w:type="spellEnd"/>
+      <w:r>
+        <w:t xml:space="preserve"> </w:t>
+      </w:r>
+      <w:proofErr w:type="spellStart"/>
+      <w:r>
+        <w:t>trang</w:t>
+      </w:r>
+      <w:proofErr w:type="spellEnd"/>
     </w:p>
     <w:p>
       <w:pPr>
@@ -296,8 +1148,29 @@
         </w:numPr>
         <w:spacing w:line="276" w:lineRule="auto"/>
       </w:pPr>
-      <w:r>
-        <w:t>Kiểm tra nội dung</w:t>
+      <w:proofErr w:type="spellStart"/>
+      <w:r>
+        <w:t>Kiểm</w:t>
+      </w:r>
+      <w:proofErr w:type="spellEnd"/>
+      <w:r>
+        <w:t xml:space="preserve"> </w:t>
+      </w:r>
+      <w:proofErr w:type="spellStart"/>
+      <w:r>
+        <w:t>tra</w:t>
+      </w:r>
+      <w:proofErr w:type="spellEnd"/>
+      <w:r>
+        <w:t xml:space="preserve"> </w:t>
+      </w:r>
+      <w:proofErr w:type="spellStart"/>
+      <w:r>
+        <w:t>nội</w:t>
+      </w:r>
+      <w:proofErr w:type="spellEnd"/>
+      <w:r>
+        <w:t xml:space="preserve"> dung</w:t>
       </w:r>
     </w:p>
     <w:p>
@@ -309,9 +1182,43 @@
         </w:numPr>
         <w:spacing w:line="276" w:lineRule="auto"/>
       </w:pPr>
-      <w:r>
-        <w:t>Kiểm tra nội dung các trang</w:t>
-      </w:r>
+      <w:proofErr w:type="spellStart"/>
+      <w:r>
+        <w:t>Kiểm</w:t>
+      </w:r>
+      <w:proofErr w:type="spellEnd"/>
+      <w:r>
+        <w:t xml:space="preserve"> </w:t>
+      </w:r>
+      <w:proofErr w:type="spellStart"/>
+      <w:r>
+        <w:t>tra</w:t>
+      </w:r>
+      <w:proofErr w:type="spellEnd"/>
+      <w:r>
+        <w:t xml:space="preserve"> </w:t>
+      </w:r>
+      <w:proofErr w:type="spellStart"/>
+      <w:r>
+        <w:t>nội</w:t>
+      </w:r>
+      <w:proofErr w:type="spellEnd"/>
+      <w:r>
+        <w:t xml:space="preserve"> dung </w:t>
+      </w:r>
+      <w:proofErr w:type="spellStart"/>
+      <w:r>
+        <w:t>các</w:t>
+      </w:r>
+      <w:proofErr w:type="spellEnd"/>
+      <w:r>
+        <w:t xml:space="preserve"> </w:t>
+      </w:r>
+      <w:proofErr w:type="spellStart"/>
+      <w:r>
+        <w:t>trang</w:t>
+      </w:r>
+      <w:proofErr w:type="spellEnd"/>
     </w:p>
     <w:p>
       <w:pPr>
@@ -322,9 +1229,35 @@
         </w:numPr>
         <w:spacing w:line="276" w:lineRule="auto"/>
       </w:pPr>
-      <w:r>
-        <w:t>Kiểm tra chính tả</w:t>
-      </w:r>
+      <w:proofErr w:type="spellStart"/>
+      <w:r>
+        <w:t>Kiểm</w:t>
+      </w:r>
+      <w:proofErr w:type="spellEnd"/>
+      <w:r>
+        <w:t xml:space="preserve"> </w:t>
+      </w:r>
+      <w:proofErr w:type="spellStart"/>
+      <w:r>
+        <w:t>tra</w:t>
+      </w:r>
+      <w:proofErr w:type="spellEnd"/>
+      <w:r>
+        <w:t xml:space="preserve"> </w:t>
+      </w:r>
+      <w:proofErr w:type="spellStart"/>
+      <w:r>
+        <w:t>chính</w:t>
+      </w:r>
+      <w:proofErr w:type="spellEnd"/>
+      <w:r>
+        <w:t xml:space="preserve"> </w:t>
+      </w:r>
+      <w:proofErr w:type="spellStart"/>
+      <w:r>
+        <w:t>tả</w:t>
+      </w:r>
+      <w:proofErr w:type="spellEnd"/>
     </w:p>
     <w:p>
       <w:pPr>
@@ -335,9 +1268,43 @@
         </w:numPr>
         <w:spacing w:line="276" w:lineRule="auto"/>
       </w:pPr>
-      <w:r>
-        <w:t>Kiểm tra các trình bày</w:t>
-      </w:r>
+      <w:proofErr w:type="spellStart"/>
+      <w:r>
+        <w:t>Kiểm</w:t>
+      </w:r>
+      <w:proofErr w:type="spellEnd"/>
+      <w:r>
+        <w:t xml:space="preserve"> </w:t>
+      </w:r>
+      <w:proofErr w:type="spellStart"/>
+      <w:r>
+        <w:t>tra</w:t>
+      </w:r>
+      <w:proofErr w:type="spellEnd"/>
+      <w:r>
+        <w:t xml:space="preserve"> </w:t>
+      </w:r>
+      <w:proofErr w:type="spellStart"/>
+      <w:r>
+        <w:t>các</w:t>
+      </w:r>
+      <w:proofErr w:type="spellEnd"/>
+      <w:r>
+        <w:t xml:space="preserve"> </w:t>
+      </w:r>
+      <w:proofErr w:type="spellStart"/>
+      <w:r>
+        <w:t>trình</w:t>
+      </w:r>
+      <w:proofErr w:type="spellEnd"/>
+      <w:r>
+        <w:t xml:space="preserve"> </w:t>
+      </w:r>
+      <w:proofErr w:type="spellStart"/>
+      <w:r>
+        <w:t>bày</w:t>
+      </w:r>
+      <w:proofErr w:type="spellEnd"/>
     </w:p>
     <w:p>
       <w:pPr>
@@ -348,8 +1315,53 @@
         </w:numPr>
         <w:spacing w:line="276" w:lineRule="auto"/>
       </w:pPr>
-      <w:r>
-        <w:t>Kiểm tra thông tin hỗ trợ người dung</w:t>
+      <w:proofErr w:type="spellStart"/>
+      <w:r>
+        <w:t>Kiểm</w:t>
+      </w:r>
+      <w:proofErr w:type="spellEnd"/>
+      <w:r>
+        <w:t xml:space="preserve"> </w:t>
+      </w:r>
+      <w:proofErr w:type="spellStart"/>
+      <w:r>
+        <w:t>tra</w:t>
+      </w:r>
+      <w:proofErr w:type="spellEnd"/>
+      <w:r>
+        <w:t xml:space="preserve"> </w:t>
+      </w:r>
+      <w:proofErr w:type="spellStart"/>
+      <w:r>
+        <w:t>thông</w:t>
+      </w:r>
+      <w:proofErr w:type="spellEnd"/>
+      <w:r>
+        <w:t xml:space="preserve"> tin </w:t>
+      </w:r>
+      <w:proofErr w:type="spellStart"/>
+      <w:r>
+        <w:t>hỗ</w:t>
+      </w:r>
+      <w:proofErr w:type="spellEnd"/>
+      <w:r>
+        <w:t xml:space="preserve"> </w:t>
+      </w:r>
+      <w:proofErr w:type="spellStart"/>
+      <w:r>
+        <w:t>trợ</w:t>
+      </w:r>
+      <w:proofErr w:type="spellEnd"/>
+      <w:r>
+        <w:t xml:space="preserve"> </w:t>
+      </w:r>
+      <w:proofErr w:type="spellStart"/>
+      <w:r>
+        <w:t>người</w:t>
+      </w:r>
+      <w:proofErr w:type="spellEnd"/>
+      <w:r>
+        <w:t xml:space="preserve"> dung</w:t>
       </w:r>
     </w:p>
     <w:p>
@@ -361,9 +1373,43 @@
         </w:numPr>
         <w:spacing w:line="276" w:lineRule="auto"/>
       </w:pPr>
-      <w:r>
-        <w:t>Kiểm tra cây thư mục</w:t>
-      </w:r>
+      <w:proofErr w:type="spellStart"/>
+      <w:r>
+        <w:t>Kiểm</w:t>
+      </w:r>
+      <w:proofErr w:type="spellEnd"/>
+      <w:r>
+        <w:t xml:space="preserve"> </w:t>
+      </w:r>
+      <w:proofErr w:type="spellStart"/>
+      <w:r>
+        <w:t>tra</w:t>
+      </w:r>
+      <w:proofErr w:type="spellEnd"/>
+      <w:r>
+        <w:t xml:space="preserve"> </w:t>
+      </w:r>
+      <w:proofErr w:type="spellStart"/>
+      <w:r>
+        <w:t>cây</w:t>
+      </w:r>
+      <w:proofErr w:type="spellEnd"/>
+      <w:r>
+        <w:t xml:space="preserve"> </w:t>
+      </w:r>
+      <w:proofErr w:type="spellStart"/>
+      <w:r>
+        <w:t>thư</w:t>
+      </w:r>
+      <w:proofErr w:type="spellEnd"/>
+      <w:r>
+        <w:t xml:space="preserve"> </w:t>
+      </w:r>
+      <w:proofErr w:type="spellStart"/>
+      <w:r>
+        <w:t>mục</w:t>
+      </w:r>
+      <w:proofErr w:type="spellEnd"/>
     </w:p>
     <w:p>
       <w:pPr>
@@ -374,8 +1420,37 @@
         </w:numPr>
         <w:spacing w:line="276" w:lineRule="auto"/>
       </w:pPr>
-      <w:r>
-        <w:t>Kiểm tra sơ đồ web</w:t>
+      <w:proofErr w:type="spellStart"/>
+      <w:r>
+        <w:t>Kiểm</w:t>
+      </w:r>
+      <w:proofErr w:type="spellEnd"/>
+      <w:r>
+        <w:t xml:space="preserve"> </w:t>
+      </w:r>
+      <w:proofErr w:type="spellStart"/>
+      <w:r>
+        <w:t>tra</w:t>
+      </w:r>
+      <w:proofErr w:type="spellEnd"/>
+      <w:r>
+        <w:t xml:space="preserve"> </w:t>
+      </w:r>
+      <w:proofErr w:type="spellStart"/>
+      <w:r>
+        <w:t>sơ</w:t>
+      </w:r>
+      <w:proofErr w:type="spellEnd"/>
+      <w:r>
+        <w:t xml:space="preserve"> </w:t>
+      </w:r>
+      <w:proofErr w:type="spellStart"/>
+      <w:r>
+        <w:t>đồ</w:t>
+      </w:r>
+      <w:proofErr w:type="spellEnd"/>
+      <w:r>
+        <w:t xml:space="preserve"> web</w:t>
       </w:r>
     </w:p>
     <w:p>
@@ -387,8 +1462,69 @@
         </w:numPr>
         <w:spacing w:line="276" w:lineRule="auto"/>
       </w:pPr>
-      <w:r>
-        <w:t>Kiểm tra chức năng tìm kiếm trong trang web</w:t>
+      <w:proofErr w:type="spellStart"/>
+      <w:r>
+        <w:t>Kiểm</w:t>
+      </w:r>
+      <w:proofErr w:type="spellEnd"/>
+      <w:r>
+        <w:t xml:space="preserve"> </w:t>
+      </w:r>
+      <w:proofErr w:type="spellStart"/>
+      <w:r>
+        <w:t>tra</w:t>
+      </w:r>
+      <w:proofErr w:type="spellEnd"/>
+      <w:r>
+        <w:t xml:space="preserve"> </w:t>
+      </w:r>
+      <w:proofErr w:type="spellStart"/>
+      <w:r>
+        <w:t>chức</w:t>
+      </w:r>
+      <w:proofErr w:type="spellEnd"/>
+      <w:r>
+        <w:t xml:space="preserve"> </w:t>
+      </w:r>
+      <w:proofErr w:type="spellStart"/>
+      <w:r>
+        <w:t>năng</w:t>
+      </w:r>
+      <w:proofErr w:type="spellEnd"/>
+      <w:r>
+        <w:t xml:space="preserve"> </w:t>
+      </w:r>
+      <w:proofErr w:type="spellStart"/>
+      <w:r>
+        <w:t>tìm</w:t>
+      </w:r>
+      <w:proofErr w:type="spellEnd"/>
+      <w:r>
+        <w:t xml:space="preserve"> </w:t>
+      </w:r>
+      <w:proofErr w:type="spellStart"/>
+      <w:r>
+        <w:t>kiếm</w:t>
+      </w:r>
+      <w:proofErr w:type="spellEnd"/>
+      <w:r>
+        <w:t xml:space="preserve"> </w:t>
+      </w:r>
+      <w:proofErr w:type="spellStart"/>
+      <w:r>
+        <w:t>trong</w:t>
+      </w:r>
+      <w:proofErr w:type="spellEnd"/>
+      <w:r>
+        <w:t xml:space="preserve"> </w:t>
+      </w:r>
+      <w:proofErr w:type="spellStart"/>
+      <w:r>
+        <w:t>trang</w:t>
+      </w:r>
+      <w:proofErr w:type="spellEnd"/>
+      <w:r>
+        <w:t xml:space="preserve"> web</w:t>
       </w:r>
     </w:p>
     <w:p>
@@ -400,9 +1536,35 @@
         </w:numPr>
         <w:spacing w:line="276" w:lineRule="auto"/>
       </w:pPr>
-      <w:r>
-        <w:t>Kiểm tra giao diện</w:t>
-      </w:r>
+      <w:proofErr w:type="spellStart"/>
+      <w:r>
+        <w:t>Kiểm</w:t>
+      </w:r>
+      <w:proofErr w:type="spellEnd"/>
+      <w:r>
+        <w:t xml:space="preserve"> </w:t>
+      </w:r>
+      <w:proofErr w:type="spellStart"/>
+      <w:r>
+        <w:t>tra</w:t>
+      </w:r>
+      <w:proofErr w:type="spellEnd"/>
+      <w:r>
+        <w:t xml:space="preserve"> </w:t>
+      </w:r>
+      <w:proofErr w:type="spellStart"/>
+      <w:r>
+        <w:t>giao</w:t>
+      </w:r>
+      <w:proofErr w:type="spellEnd"/>
+      <w:r>
+        <w:t xml:space="preserve"> </w:t>
+      </w:r>
+      <w:proofErr w:type="spellStart"/>
+      <w:r>
+        <w:t>diện</w:t>
+      </w:r>
+      <w:proofErr w:type="spellEnd"/>
     </w:p>
     <w:p>
       <w:pPr>
@@ -413,8 +1575,53 @@
         </w:numPr>
         <w:spacing w:line="276" w:lineRule="auto"/>
       </w:pPr>
-      <w:r>
-        <w:t>Kiểm tra giao diện từng trang web</w:t>
+      <w:proofErr w:type="spellStart"/>
+      <w:r>
+        <w:t>Kiểm</w:t>
+      </w:r>
+      <w:proofErr w:type="spellEnd"/>
+      <w:r>
+        <w:t xml:space="preserve"> </w:t>
+      </w:r>
+      <w:proofErr w:type="spellStart"/>
+      <w:r>
+        <w:t>tra</w:t>
+      </w:r>
+      <w:proofErr w:type="spellEnd"/>
+      <w:r>
+        <w:t xml:space="preserve"> </w:t>
+      </w:r>
+      <w:proofErr w:type="spellStart"/>
+      <w:r>
+        <w:t>giao</w:t>
+      </w:r>
+      <w:proofErr w:type="spellEnd"/>
+      <w:r>
+        <w:t xml:space="preserve"> </w:t>
+      </w:r>
+      <w:proofErr w:type="spellStart"/>
+      <w:r>
+        <w:t>diện</w:t>
+      </w:r>
+      <w:proofErr w:type="spellEnd"/>
+      <w:r>
+        <w:t xml:space="preserve"> </w:t>
+      </w:r>
+      <w:proofErr w:type="spellStart"/>
+      <w:r>
+        <w:t>từng</w:t>
+      </w:r>
+      <w:proofErr w:type="spellEnd"/>
+      <w:r>
+        <w:t xml:space="preserve"> </w:t>
+      </w:r>
+      <w:proofErr w:type="spellStart"/>
+      <w:r>
+        <w:t>trang</w:t>
+      </w:r>
+      <w:proofErr w:type="spellEnd"/>
+      <w:r>
+        <w:t xml:space="preserve"> web</w:t>
       </w:r>
     </w:p>
     <w:p>
@@ -426,8 +1633,77 @@
         </w:numPr>
         <w:spacing w:line="276" w:lineRule="auto"/>
       </w:pPr>
-      <w:r>
-        <w:t>Kiểm tra các tương tác giữa người dùng với web</w:t>
+      <w:proofErr w:type="spellStart"/>
+      <w:r>
+        <w:t>Kiểm</w:t>
+      </w:r>
+      <w:proofErr w:type="spellEnd"/>
+      <w:r>
+        <w:t xml:space="preserve"> </w:t>
+      </w:r>
+      <w:proofErr w:type="spellStart"/>
+      <w:r>
+        <w:t>tra</w:t>
+      </w:r>
+      <w:proofErr w:type="spellEnd"/>
+      <w:r>
+        <w:t xml:space="preserve"> </w:t>
+      </w:r>
+      <w:proofErr w:type="spellStart"/>
+      <w:r>
+        <w:t>các</w:t>
+      </w:r>
+      <w:proofErr w:type="spellEnd"/>
+      <w:r>
+        <w:t xml:space="preserve"> </w:t>
+      </w:r>
+      <w:proofErr w:type="spellStart"/>
+      <w:r>
+        <w:t>tương</w:t>
+      </w:r>
+      <w:proofErr w:type="spellEnd"/>
+      <w:r>
+        <w:t xml:space="preserve"> </w:t>
+      </w:r>
+      <w:proofErr w:type="spellStart"/>
+      <w:r>
+        <w:t>tác</w:t>
+      </w:r>
+      <w:proofErr w:type="spellEnd"/>
+      <w:r>
+        <w:t xml:space="preserve"> </w:t>
+      </w:r>
+      <w:proofErr w:type="spellStart"/>
+      <w:r>
+        <w:t>giữa</w:t>
+      </w:r>
+      <w:proofErr w:type="spellEnd"/>
+      <w:r>
+        <w:t xml:space="preserve"> </w:t>
+      </w:r>
+      <w:proofErr w:type="spellStart"/>
+      <w:r>
+        <w:t>người</w:t>
+      </w:r>
+      <w:proofErr w:type="spellEnd"/>
+      <w:r>
+        <w:t xml:space="preserve"> </w:t>
+      </w:r>
+      <w:proofErr w:type="spellStart"/>
+      <w:r>
+        <w:t>dùng</w:t>
+      </w:r>
+      <w:proofErr w:type="spellEnd"/>
+      <w:r>
+        <w:t xml:space="preserve"> </w:t>
+      </w:r>
+      <w:proofErr w:type="spellStart"/>
+      <w:r>
+        <w:t>với</w:t>
+      </w:r>
+      <w:proofErr w:type="spellEnd"/>
+      <w:r>
+        <w:t xml:space="preserve"> web</w:t>
       </w:r>
     </w:p>
     <w:p>
@@ -439,9 +1715,59 @@
         </w:numPr>
         <w:spacing w:line="276" w:lineRule="auto"/>
       </w:pPr>
-      <w:r>
-        <w:t>Kiểm tra các thông báo sự kiện</w:t>
-      </w:r>
+      <w:proofErr w:type="spellStart"/>
+      <w:r>
+        <w:t>Kiểm</w:t>
+      </w:r>
+      <w:proofErr w:type="spellEnd"/>
+      <w:r>
+        <w:t xml:space="preserve"> </w:t>
+      </w:r>
+      <w:proofErr w:type="spellStart"/>
+      <w:r>
+        <w:t>tra</w:t>
+      </w:r>
+      <w:proofErr w:type="spellEnd"/>
+      <w:r>
+        <w:t xml:space="preserve"> </w:t>
+      </w:r>
+      <w:proofErr w:type="spellStart"/>
+      <w:r>
+        <w:t>các</w:t>
+      </w:r>
+      <w:proofErr w:type="spellEnd"/>
+      <w:r>
+        <w:t xml:space="preserve"> </w:t>
+      </w:r>
+      <w:proofErr w:type="spellStart"/>
+      <w:r>
+        <w:t>thông</w:t>
+      </w:r>
+      <w:proofErr w:type="spellEnd"/>
+      <w:r>
+        <w:t xml:space="preserve"> </w:t>
+      </w:r>
+      <w:proofErr w:type="spellStart"/>
+      <w:r>
+        <w:t>báo</w:t>
+      </w:r>
+      <w:proofErr w:type="spellEnd"/>
+      <w:r>
+        <w:t xml:space="preserve"> </w:t>
+      </w:r>
+      <w:proofErr w:type="spellStart"/>
+      <w:r>
+        <w:t>sự</w:t>
+      </w:r>
+      <w:proofErr w:type="spellEnd"/>
+      <w:r>
+        <w:t xml:space="preserve"> </w:t>
+      </w:r>
+      <w:proofErr w:type="spellStart"/>
+      <w:r>
+        <w:t>kiện</w:t>
+      </w:r>
+      <w:proofErr w:type="spellEnd"/>
     </w:p>
     <w:p>
       <w:pPr>
@@ -452,9 +1778,51 @@
         </w:numPr>
         <w:spacing w:line="276" w:lineRule="auto"/>
       </w:pPr>
-      <w:r>
-        <w:t>Kiểm tra các thông báo lỗi</w:t>
-      </w:r>
+      <w:proofErr w:type="spellStart"/>
+      <w:r>
+        <w:t>Kiểm</w:t>
+      </w:r>
+      <w:proofErr w:type="spellEnd"/>
+      <w:r>
+        <w:t xml:space="preserve"> </w:t>
+      </w:r>
+      <w:proofErr w:type="spellStart"/>
+      <w:r>
+        <w:t>tra</w:t>
+      </w:r>
+      <w:proofErr w:type="spellEnd"/>
+      <w:r>
+        <w:t xml:space="preserve"> </w:t>
+      </w:r>
+      <w:proofErr w:type="spellStart"/>
+      <w:r>
+        <w:t>các</w:t>
+      </w:r>
+      <w:proofErr w:type="spellEnd"/>
+      <w:r>
+        <w:t xml:space="preserve"> </w:t>
+      </w:r>
+      <w:proofErr w:type="spellStart"/>
+      <w:r>
+        <w:t>thông</w:t>
+      </w:r>
+      <w:proofErr w:type="spellEnd"/>
+      <w:r>
+        <w:t xml:space="preserve"> </w:t>
+      </w:r>
+      <w:proofErr w:type="spellStart"/>
+      <w:r>
+        <w:t>báo</w:t>
+      </w:r>
+      <w:proofErr w:type="spellEnd"/>
+      <w:r>
+        <w:t xml:space="preserve"> </w:t>
+      </w:r>
+      <w:proofErr w:type="spellStart"/>
+      <w:r>
+        <w:t>lỗi</w:t>
+      </w:r>
+      <w:proofErr w:type="spellEnd"/>
     </w:p>
     <w:p>
       <w:pPr>
@@ -465,9 +1833,59 @@
         </w:numPr>
         <w:spacing w:line="276" w:lineRule="auto"/>
       </w:pPr>
-      <w:r>
-        <w:t>Kiểm tra các tương tác ngoài ý muốn</w:t>
-      </w:r>
+      <w:proofErr w:type="spellStart"/>
+      <w:r>
+        <w:t>Kiểm</w:t>
+      </w:r>
+      <w:proofErr w:type="spellEnd"/>
+      <w:r>
+        <w:t xml:space="preserve"> </w:t>
+      </w:r>
+      <w:proofErr w:type="spellStart"/>
+      <w:r>
+        <w:t>tra</w:t>
+      </w:r>
+      <w:proofErr w:type="spellEnd"/>
+      <w:r>
+        <w:t xml:space="preserve"> </w:t>
+      </w:r>
+      <w:proofErr w:type="spellStart"/>
+      <w:r>
+        <w:t>các</w:t>
+      </w:r>
+      <w:proofErr w:type="spellEnd"/>
+      <w:r>
+        <w:t xml:space="preserve"> </w:t>
+      </w:r>
+      <w:proofErr w:type="spellStart"/>
+      <w:r>
+        <w:t>tương</w:t>
+      </w:r>
+      <w:proofErr w:type="spellEnd"/>
+      <w:r>
+        <w:t xml:space="preserve"> </w:t>
+      </w:r>
+      <w:proofErr w:type="spellStart"/>
+      <w:r>
+        <w:t>tác</w:t>
+      </w:r>
+      <w:proofErr w:type="spellEnd"/>
+      <w:r>
+        <w:t xml:space="preserve"> </w:t>
+      </w:r>
+      <w:proofErr w:type="spellStart"/>
+      <w:r>
+        <w:t>ngoài</w:t>
+      </w:r>
+      <w:proofErr w:type="spellEnd"/>
+      <w:r>
+        <w:t xml:space="preserve"> ý </w:t>
+      </w:r>
+      <w:proofErr w:type="spellStart"/>
+      <w:r>
+        <w:t>muốn</w:t>
+      </w:r>
+      <w:proofErr w:type="spellEnd"/>
     </w:p>
     <w:p>
       <w:pPr>
@@ -478,9 +1896,51 @@
         </w:numPr>
         <w:spacing w:line="276" w:lineRule="auto"/>
       </w:pPr>
-      <w:r>
-        <w:t>Kiểm tra khả năng tương thích</w:t>
-      </w:r>
+      <w:proofErr w:type="spellStart"/>
+      <w:r>
+        <w:t>Kiểm</w:t>
+      </w:r>
+      <w:proofErr w:type="spellEnd"/>
+      <w:r>
+        <w:t xml:space="preserve"> </w:t>
+      </w:r>
+      <w:proofErr w:type="spellStart"/>
+      <w:r>
+        <w:t>tra</w:t>
+      </w:r>
+      <w:proofErr w:type="spellEnd"/>
+      <w:r>
+        <w:t xml:space="preserve"> </w:t>
+      </w:r>
+      <w:proofErr w:type="spellStart"/>
+      <w:r>
+        <w:t>khả</w:t>
+      </w:r>
+      <w:proofErr w:type="spellEnd"/>
+      <w:r>
+        <w:t xml:space="preserve"> </w:t>
+      </w:r>
+      <w:proofErr w:type="spellStart"/>
+      <w:r>
+        <w:t>năng</w:t>
+      </w:r>
+      <w:proofErr w:type="spellEnd"/>
+      <w:r>
+        <w:t xml:space="preserve"> </w:t>
+      </w:r>
+      <w:proofErr w:type="spellStart"/>
+      <w:r>
+        <w:t>tương</w:t>
+      </w:r>
+      <w:proofErr w:type="spellEnd"/>
+      <w:r>
+        <w:t xml:space="preserve"> </w:t>
+      </w:r>
+      <w:proofErr w:type="spellStart"/>
+      <w:r>
+        <w:t>thích</w:t>
+      </w:r>
+      <w:proofErr w:type="spellEnd"/>
     </w:p>
     <w:p>
       <w:pPr>
@@ -491,9 +1951,51 @@
         </w:numPr>
         <w:spacing w:line="276" w:lineRule="auto"/>
       </w:pPr>
-      <w:r>
-        <w:t>Chạy thử trên mọi trình duyệt</w:t>
-      </w:r>
+      <w:proofErr w:type="spellStart"/>
+      <w:r>
+        <w:t>Chạy</w:t>
+      </w:r>
+      <w:proofErr w:type="spellEnd"/>
+      <w:r>
+        <w:t xml:space="preserve"> </w:t>
+      </w:r>
+      <w:proofErr w:type="spellStart"/>
+      <w:r>
+        <w:t>thử</w:t>
+      </w:r>
+      <w:proofErr w:type="spellEnd"/>
+      <w:r>
+        <w:t xml:space="preserve"> </w:t>
+      </w:r>
+      <w:proofErr w:type="spellStart"/>
+      <w:r>
+        <w:t>trên</w:t>
+      </w:r>
+      <w:proofErr w:type="spellEnd"/>
+      <w:r>
+        <w:t xml:space="preserve"> </w:t>
+      </w:r>
+      <w:proofErr w:type="spellStart"/>
+      <w:r>
+        <w:t>mọi</w:t>
+      </w:r>
+      <w:proofErr w:type="spellEnd"/>
+      <w:r>
+        <w:t xml:space="preserve"> </w:t>
+      </w:r>
+      <w:proofErr w:type="spellStart"/>
+      <w:r>
+        <w:t>trình</w:t>
+      </w:r>
+      <w:proofErr w:type="spellEnd"/>
+      <w:r>
+        <w:t xml:space="preserve"> </w:t>
+      </w:r>
+      <w:proofErr w:type="spellStart"/>
+      <w:r>
+        <w:t>duyệt</w:t>
+      </w:r>
+      <w:proofErr w:type="spellEnd"/>
     </w:p>
     <w:p>
       <w:pPr>
@@ -504,9 +2006,51 @@
         </w:numPr>
         <w:spacing w:line="276" w:lineRule="auto"/>
       </w:pPr>
-      <w:r>
-        <w:t>Chạy thử trên thiết bị di động</w:t>
-      </w:r>
+      <w:proofErr w:type="spellStart"/>
+      <w:r>
+        <w:t>Chạy</w:t>
+      </w:r>
+      <w:proofErr w:type="spellEnd"/>
+      <w:r>
+        <w:t xml:space="preserve"> </w:t>
+      </w:r>
+      <w:proofErr w:type="spellStart"/>
+      <w:r>
+        <w:t>thử</w:t>
+      </w:r>
+      <w:proofErr w:type="spellEnd"/>
+      <w:r>
+        <w:t xml:space="preserve"> </w:t>
+      </w:r>
+      <w:proofErr w:type="spellStart"/>
+      <w:r>
+        <w:t>trên</w:t>
+      </w:r>
+      <w:proofErr w:type="spellEnd"/>
+      <w:r>
+        <w:t xml:space="preserve"> </w:t>
+      </w:r>
+      <w:proofErr w:type="spellStart"/>
+      <w:r>
+        <w:t>thiết</w:t>
+      </w:r>
+      <w:proofErr w:type="spellEnd"/>
+      <w:r>
+        <w:t xml:space="preserve"> </w:t>
+      </w:r>
+      <w:proofErr w:type="spellStart"/>
+      <w:r>
+        <w:t>bị</w:t>
+      </w:r>
+      <w:proofErr w:type="spellEnd"/>
+      <w:r>
+        <w:t xml:space="preserve"> di </w:t>
+      </w:r>
+      <w:proofErr w:type="spellStart"/>
+      <w:r>
+        <w:t>động</w:t>
+      </w:r>
+      <w:proofErr w:type="spellEnd"/>
     </w:p>
     <w:p>
       <w:pPr>
@@ -517,9 +2061,35 @@
         </w:numPr>
         <w:spacing w:line="276" w:lineRule="auto"/>
       </w:pPr>
-      <w:r>
-        <w:t>Kiểm thử hiệu năng</w:t>
-      </w:r>
+      <w:proofErr w:type="spellStart"/>
+      <w:r>
+        <w:t>Kiểm</w:t>
+      </w:r>
+      <w:proofErr w:type="spellEnd"/>
+      <w:r>
+        <w:t xml:space="preserve"> </w:t>
+      </w:r>
+      <w:proofErr w:type="spellStart"/>
+      <w:r>
+        <w:t>thử</w:t>
+      </w:r>
+      <w:proofErr w:type="spellEnd"/>
+      <w:r>
+        <w:t xml:space="preserve"> </w:t>
+      </w:r>
+      <w:proofErr w:type="spellStart"/>
+      <w:r>
+        <w:t>hiệu</w:t>
+      </w:r>
+      <w:proofErr w:type="spellEnd"/>
+      <w:r>
+        <w:t xml:space="preserve"> </w:t>
+      </w:r>
+      <w:proofErr w:type="spellStart"/>
+      <w:r>
+        <w:t>năng</w:t>
+      </w:r>
+      <w:proofErr w:type="spellEnd"/>
     </w:p>
     <w:p>
       <w:pPr>
@@ -530,9 +2100,27 @@
         </w:numPr>
         <w:spacing w:line="276" w:lineRule="auto"/>
       </w:pPr>
-      <w:r>
-        <w:t>Kiểm thử tải</w:t>
-      </w:r>
+      <w:proofErr w:type="spellStart"/>
+      <w:r>
+        <w:t>Kiểm</w:t>
+      </w:r>
+      <w:proofErr w:type="spellEnd"/>
+      <w:r>
+        <w:t xml:space="preserve"> </w:t>
+      </w:r>
+      <w:proofErr w:type="spellStart"/>
+      <w:r>
+        <w:t>thử</w:t>
+      </w:r>
+      <w:proofErr w:type="spellEnd"/>
+      <w:r>
+        <w:t xml:space="preserve"> </w:t>
+      </w:r>
+      <w:proofErr w:type="spellStart"/>
+      <w:r>
+        <w:t>tải</w:t>
+      </w:r>
+      <w:proofErr w:type="spellEnd"/>
     </w:p>
     <w:p>
       <w:pPr>
@@ -543,9 +2131,131 @@
         </w:numPr>
         <w:spacing w:line="276" w:lineRule="auto"/>
       </w:pPr>
-      <w:r>
-        <w:t>Kiểm tra khả năng hoạt động khi có số lượng lớn người dùng cùng truy cập</w:t>
-      </w:r>
+      <w:proofErr w:type="spellStart"/>
+      <w:r>
+        <w:t>Kiểm</w:t>
+      </w:r>
+      <w:proofErr w:type="spellEnd"/>
+      <w:r>
+        <w:t xml:space="preserve"> </w:t>
+      </w:r>
+      <w:proofErr w:type="spellStart"/>
+      <w:r>
+        <w:t>tra</w:t>
+      </w:r>
+      <w:proofErr w:type="spellEnd"/>
+      <w:r>
+        <w:t xml:space="preserve"> </w:t>
+      </w:r>
+      <w:proofErr w:type="spellStart"/>
+      <w:r>
+        <w:t>khả</w:t>
+      </w:r>
+      <w:proofErr w:type="spellEnd"/>
+      <w:r>
+        <w:t xml:space="preserve"> </w:t>
+      </w:r>
+      <w:proofErr w:type="spellStart"/>
+      <w:r>
+        <w:t>năng</w:t>
+      </w:r>
+      <w:proofErr w:type="spellEnd"/>
+      <w:r>
+        <w:t xml:space="preserve"> </w:t>
+      </w:r>
+      <w:proofErr w:type="spellStart"/>
+      <w:r>
+        <w:t>hoạt</w:t>
+      </w:r>
+      <w:proofErr w:type="spellEnd"/>
+      <w:r>
+        <w:t xml:space="preserve"> </w:t>
+      </w:r>
+      <w:proofErr w:type="spellStart"/>
+      <w:r>
+        <w:t>động</w:t>
+      </w:r>
+      <w:proofErr w:type="spellEnd"/>
+      <w:r>
+        <w:t xml:space="preserve"> </w:t>
+      </w:r>
+      <w:proofErr w:type="spellStart"/>
+      <w:r>
+        <w:t>khi</w:t>
+      </w:r>
+      <w:proofErr w:type="spellEnd"/>
+      <w:r>
+        <w:t xml:space="preserve"> </w:t>
+      </w:r>
+      <w:proofErr w:type="spellStart"/>
+      <w:r>
+        <w:t>có</w:t>
+      </w:r>
+      <w:proofErr w:type="spellEnd"/>
+      <w:r>
+        <w:t xml:space="preserve"> </w:t>
+      </w:r>
+      <w:proofErr w:type="spellStart"/>
+      <w:r>
+        <w:t>số</w:t>
+      </w:r>
+      <w:proofErr w:type="spellEnd"/>
+      <w:r>
+        <w:t xml:space="preserve"> </w:t>
+      </w:r>
+      <w:proofErr w:type="spellStart"/>
+      <w:r>
+        <w:t>lượng</w:t>
+      </w:r>
+      <w:proofErr w:type="spellEnd"/>
+      <w:r>
+        <w:t xml:space="preserve"> </w:t>
+      </w:r>
+      <w:proofErr w:type="spellStart"/>
+      <w:r>
+        <w:t>lớn</w:t>
+      </w:r>
+      <w:proofErr w:type="spellEnd"/>
+      <w:r>
+        <w:t xml:space="preserve"> </w:t>
+      </w:r>
+      <w:proofErr w:type="spellStart"/>
+      <w:r>
+        <w:t>người</w:t>
+      </w:r>
+      <w:proofErr w:type="spellEnd"/>
+      <w:r>
+        <w:t xml:space="preserve"> </w:t>
+      </w:r>
+      <w:proofErr w:type="spellStart"/>
+      <w:r>
+        <w:t>dùng</w:t>
+      </w:r>
+      <w:proofErr w:type="spellEnd"/>
+      <w:r>
+        <w:t xml:space="preserve"> </w:t>
+      </w:r>
+      <w:proofErr w:type="spellStart"/>
+      <w:r>
+        <w:t>cùng</w:t>
+      </w:r>
+      <w:proofErr w:type="spellEnd"/>
+      <w:r>
+        <w:t xml:space="preserve"> </w:t>
+      </w:r>
+      <w:proofErr w:type="spellStart"/>
+      <w:r>
+        <w:t>truy</w:t>
+      </w:r>
+      <w:proofErr w:type="spellEnd"/>
+      <w:r>
+        <w:t xml:space="preserve"> </w:t>
+      </w:r>
+      <w:proofErr w:type="spellStart"/>
+      <w:r>
+        <w:t>cập</w:t>
+      </w:r>
+      <w:proofErr w:type="spellEnd"/>
     </w:p>
     <w:p>
       <w:pPr>
@@ -556,9 +2266,62 @@
         </w:numPr>
         <w:spacing w:line="276" w:lineRule="auto"/>
       </w:pPr>
+      <w:proofErr w:type="spellStart"/>
       <w:r>
         <w:lastRenderedPageBreak/>
-        <w:t>Kiểm tra khả năng duy trì trang web</w:t>
+        <w:t>Kiểm</w:t>
+      </w:r>
+      <w:proofErr w:type="spellEnd"/>
+      <w:r>
+        <w:t xml:space="preserve"> </w:t>
+      </w:r>
+      <w:proofErr w:type="spellStart"/>
+      <w:r>
+        <w:t>tra</w:t>
+      </w:r>
+      <w:proofErr w:type="spellEnd"/>
+      <w:r>
+        <w:t xml:space="preserve"> </w:t>
+      </w:r>
+      <w:proofErr w:type="spellStart"/>
+      <w:r>
+        <w:t>khả</w:t>
+      </w:r>
+      <w:proofErr w:type="spellEnd"/>
+      <w:r>
+        <w:t xml:space="preserve"> </w:t>
+      </w:r>
+      <w:proofErr w:type="spellStart"/>
+      <w:r>
+        <w:t>năng</w:t>
+      </w:r>
+      <w:proofErr w:type="spellEnd"/>
+      <w:r>
+        <w:t xml:space="preserve"> </w:t>
+      </w:r>
+      <w:proofErr w:type="spellStart"/>
+      <w:r>
+        <w:t>duy</w:t>
+      </w:r>
+      <w:proofErr w:type="spellEnd"/>
+      <w:r>
+        <w:t xml:space="preserve"> </w:t>
+      </w:r>
+      <w:proofErr w:type="spellStart"/>
+      <w:r>
+        <w:t>trì</w:t>
+      </w:r>
+      <w:proofErr w:type="spellEnd"/>
+      <w:r>
+        <w:t xml:space="preserve"> </w:t>
+      </w:r>
+      <w:proofErr w:type="spellStart"/>
+      <w:r>
+        <w:t>trang</w:t>
+      </w:r>
+      <w:proofErr w:type="spellEnd"/>
+      <w:r>
+        <w:t xml:space="preserve"> web</w:t>
       </w:r>
     </w:p>
     <w:p>
@@ -570,9 +2333,91 @@
         </w:numPr>
         <w:spacing w:line="276" w:lineRule="auto"/>
       </w:pPr>
-      <w:r>
-        <w:t>Kiểm tra khả năng nắm bắt nhiều yêu cầu đồng thời</w:t>
-      </w:r>
+      <w:proofErr w:type="spellStart"/>
+      <w:r>
+        <w:t>Kiểm</w:t>
+      </w:r>
+      <w:proofErr w:type="spellEnd"/>
+      <w:r>
+        <w:t xml:space="preserve"> </w:t>
+      </w:r>
+      <w:proofErr w:type="spellStart"/>
+      <w:r>
+        <w:t>tra</w:t>
+      </w:r>
+      <w:proofErr w:type="spellEnd"/>
+      <w:r>
+        <w:t xml:space="preserve"> </w:t>
+      </w:r>
+      <w:proofErr w:type="spellStart"/>
+      <w:r>
+        <w:t>khả</w:t>
+      </w:r>
+      <w:proofErr w:type="spellEnd"/>
+      <w:r>
+        <w:t xml:space="preserve"> </w:t>
+      </w:r>
+      <w:proofErr w:type="spellStart"/>
+      <w:r>
+        <w:t>năng</w:t>
+      </w:r>
+      <w:proofErr w:type="spellEnd"/>
+      <w:r>
+        <w:t xml:space="preserve"> </w:t>
+      </w:r>
+      <w:proofErr w:type="spellStart"/>
+      <w:r>
+        <w:t>nắm</w:t>
+      </w:r>
+      <w:proofErr w:type="spellEnd"/>
+      <w:r>
+        <w:t xml:space="preserve"> </w:t>
+      </w:r>
+      <w:proofErr w:type="spellStart"/>
+      <w:r>
+        <w:t>bắt</w:t>
+      </w:r>
+      <w:proofErr w:type="spellEnd"/>
+      <w:r>
+        <w:t xml:space="preserve"> </w:t>
+      </w:r>
+      <w:proofErr w:type="spellStart"/>
+      <w:r>
+        <w:t>nhiều</w:t>
+      </w:r>
+      <w:proofErr w:type="spellEnd"/>
+      <w:r>
+        <w:t xml:space="preserve"> </w:t>
+      </w:r>
+      <w:proofErr w:type="spellStart"/>
+      <w:r>
+        <w:t>yêu</w:t>
+      </w:r>
+      <w:proofErr w:type="spellEnd"/>
+      <w:r>
+        <w:t xml:space="preserve"> </w:t>
+      </w:r>
+      <w:proofErr w:type="spellStart"/>
+      <w:r>
+        <w:t>cầu</w:t>
+      </w:r>
+      <w:proofErr w:type="spellEnd"/>
+      <w:r>
+        <w:t xml:space="preserve"> </w:t>
+      </w:r>
+      <w:proofErr w:type="spellStart"/>
+      <w:r>
+        <w:t>đồng</w:t>
+      </w:r>
+      <w:proofErr w:type="spellEnd"/>
+      <w:r>
+        <w:t xml:space="preserve"> </w:t>
+      </w:r>
+      <w:proofErr w:type="spellStart"/>
+      <w:r>
+        <w:t>thời</w:t>
+      </w:r>
+      <w:proofErr w:type="spellEnd"/>
     </w:p>
     <w:p>
       <w:pPr>
@@ -583,9 +2428,35 @@
         </w:numPr>
         <w:spacing w:line="276" w:lineRule="auto"/>
       </w:pPr>
-      <w:r>
-        <w:t>Kiểm thử chịu tải</w:t>
-      </w:r>
+      <w:proofErr w:type="spellStart"/>
+      <w:r>
+        <w:t>Kiểm</w:t>
+      </w:r>
+      <w:proofErr w:type="spellEnd"/>
+      <w:r>
+        <w:t xml:space="preserve"> </w:t>
+      </w:r>
+      <w:proofErr w:type="spellStart"/>
+      <w:r>
+        <w:t>thử</w:t>
+      </w:r>
+      <w:proofErr w:type="spellEnd"/>
+      <w:r>
+        <w:t xml:space="preserve"> </w:t>
+      </w:r>
+      <w:proofErr w:type="spellStart"/>
+      <w:r>
+        <w:t>chịu</w:t>
+      </w:r>
+      <w:proofErr w:type="spellEnd"/>
+      <w:r>
+        <w:t xml:space="preserve"> </w:t>
+      </w:r>
+      <w:proofErr w:type="spellStart"/>
+      <w:r>
+        <w:t>tải</w:t>
+      </w:r>
+      <w:proofErr w:type="spellEnd"/>
     </w:p>
     <w:p>
       <w:pPr>
@@ -596,9 +2467,123 @@
         </w:numPr>
         <w:spacing w:line="276" w:lineRule="auto"/>
       </w:pPr>
-      <w:r>
-        <w:t>Kiểm tra khả năng hoạt động khi số lượng người dùng vượt quá giới hạn</w:t>
-      </w:r>
+      <w:proofErr w:type="spellStart"/>
+      <w:r>
+        <w:t>Kiểm</w:t>
+      </w:r>
+      <w:proofErr w:type="spellEnd"/>
+      <w:r>
+        <w:t xml:space="preserve"> </w:t>
+      </w:r>
+      <w:proofErr w:type="spellStart"/>
+      <w:r>
+        <w:t>tra</w:t>
+      </w:r>
+      <w:proofErr w:type="spellEnd"/>
+      <w:r>
+        <w:t xml:space="preserve"> </w:t>
+      </w:r>
+      <w:proofErr w:type="spellStart"/>
+      <w:r>
+        <w:t>khả</w:t>
+      </w:r>
+      <w:proofErr w:type="spellEnd"/>
+      <w:r>
+        <w:t xml:space="preserve"> </w:t>
+      </w:r>
+      <w:proofErr w:type="spellStart"/>
+      <w:r>
+        <w:t>năng</w:t>
+      </w:r>
+      <w:proofErr w:type="spellEnd"/>
+      <w:r>
+        <w:t xml:space="preserve"> </w:t>
+      </w:r>
+      <w:proofErr w:type="spellStart"/>
+      <w:r>
+        <w:t>hoạt</w:t>
+      </w:r>
+      <w:proofErr w:type="spellEnd"/>
+      <w:r>
+        <w:t xml:space="preserve"> </w:t>
+      </w:r>
+      <w:proofErr w:type="spellStart"/>
+      <w:r>
+        <w:t>động</w:t>
+      </w:r>
+      <w:proofErr w:type="spellEnd"/>
+      <w:r>
+        <w:t xml:space="preserve"> </w:t>
+      </w:r>
+      <w:proofErr w:type="spellStart"/>
+      <w:r>
+        <w:t>khi</w:t>
+      </w:r>
+      <w:proofErr w:type="spellEnd"/>
+      <w:r>
+        <w:t xml:space="preserve"> </w:t>
+      </w:r>
+      <w:proofErr w:type="spellStart"/>
+      <w:r>
+        <w:t>số</w:t>
+      </w:r>
+      <w:proofErr w:type="spellEnd"/>
+      <w:r>
+        <w:t xml:space="preserve"> </w:t>
+      </w:r>
+      <w:proofErr w:type="spellStart"/>
+      <w:r>
+        <w:t>lượng</w:t>
+      </w:r>
+      <w:proofErr w:type="spellEnd"/>
+      <w:r>
+        <w:t xml:space="preserve"> </w:t>
+      </w:r>
+      <w:proofErr w:type="spellStart"/>
+      <w:r>
+        <w:t>người</w:t>
+      </w:r>
+      <w:proofErr w:type="spellEnd"/>
+      <w:r>
+        <w:t xml:space="preserve"> </w:t>
+      </w:r>
+      <w:proofErr w:type="spellStart"/>
+      <w:r>
+        <w:t>dùng</w:t>
+      </w:r>
+      <w:proofErr w:type="spellEnd"/>
+      <w:r>
+        <w:t xml:space="preserve"> </w:t>
+      </w:r>
+      <w:proofErr w:type="spellStart"/>
+      <w:r>
+        <w:t>vượt</w:t>
+      </w:r>
+      <w:proofErr w:type="spellEnd"/>
+      <w:r>
+        <w:t xml:space="preserve"> </w:t>
+      </w:r>
+      <w:proofErr w:type="spellStart"/>
+      <w:r>
+        <w:t>quá</w:t>
+      </w:r>
+      <w:proofErr w:type="spellEnd"/>
+      <w:r>
+        <w:t xml:space="preserve"> </w:t>
+      </w:r>
+      <w:proofErr w:type="spellStart"/>
+      <w:r>
+        <w:t>giới</w:t>
+      </w:r>
+      <w:proofErr w:type="spellEnd"/>
+      <w:r>
+        <w:t xml:space="preserve"> </w:t>
+      </w:r>
+      <w:proofErr w:type="spellStart"/>
+      <w:r>
+        <w:t>hạn</w:t>
+      </w:r>
+      <w:proofErr w:type="spellEnd"/>
     </w:p>
     <w:p>
       <w:pPr>
@@ -609,9 +2594,67 @@
         </w:numPr>
         <w:spacing w:line="276" w:lineRule="auto"/>
       </w:pPr>
-      <w:r>
-        <w:t>Kiểm tra khả năng khôi phục hệ thống</w:t>
-      </w:r>
+      <w:proofErr w:type="spellStart"/>
+      <w:r>
+        <w:t>Kiểm</w:t>
+      </w:r>
+      <w:proofErr w:type="spellEnd"/>
+      <w:r>
+        <w:t xml:space="preserve"> </w:t>
+      </w:r>
+      <w:proofErr w:type="spellStart"/>
+      <w:r>
+        <w:t>tra</w:t>
+      </w:r>
+      <w:proofErr w:type="spellEnd"/>
+      <w:r>
+        <w:t xml:space="preserve"> </w:t>
+      </w:r>
+      <w:proofErr w:type="spellStart"/>
+      <w:r>
+        <w:t>khả</w:t>
+      </w:r>
+      <w:proofErr w:type="spellEnd"/>
+      <w:r>
+        <w:t xml:space="preserve"> </w:t>
+      </w:r>
+      <w:proofErr w:type="spellStart"/>
+      <w:r>
+        <w:t>năng</w:t>
+      </w:r>
+      <w:proofErr w:type="spellEnd"/>
+      <w:r>
+        <w:t xml:space="preserve"> </w:t>
+      </w:r>
+      <w:proofErr w:type="spellStart"/>
+      <w:r>
+        <w:t>khôi</w:t>
+      </w:r>
+      <w:proofErr w:type="spellEnd"/>
+      <w:r>
+        <w:t xml:space="preserve"> </w:t>
+      </w:r>
+      <w:proofErr w:type="spellStart"/>
+      <w:r>
+        <w:t>phục</w:t>
+      </w:r>
+      <w:proofErr w:type="spellEnd"/>
+      <w:r>
+        <w:t xml:space="preserve"> </w:t>
+      </w:r>
+      <w:proofErr w:type="spellStart"/>
+      <w:r>
+        <w:t>hệ</w:t>
+      </w:r>
+      <w:proofErr w:type="spellEnd"/>
+      <w:r>
+        <w:t xml:space="preserve"> </w:t>
+      </w:r>
+      <w:proofErr w:type="spellStart"/>
+      <w:r>
+        <w:t>thống</w:t>
+      </w:r>
+      <w:proofErr w:type="spellEnd"/>
     </w:p>
     <w:p>
       <w:pPr>
@@ -622,9 +2665,35 @@
         </w:numPr>
         <w:spacing w:line="276" w:lineRule="auto"/>
       </w:pPr>
-      <w:r>
-        <w:t>Kiểm thử bảo mật</w:t>
-      </w:r>
+      <w:proofErr w:type="spellStart"/>
+      <w:r>
+        <w:t>Kiểm</w:t>
+      </w:r>
+      <w:proofErr w:type="spellEnd"/>
+      <w:r>
+        <w:t xml:space="preserve"> </w:t>
+      </w:r>
+      <w:proofErr w:type="spellStart"/>
+      <w:r>
+        <w:t>thử</w:t>
+      </w:r>
+      <w:proofErr w:type="spellEnd"/>
+      <w:r>
+        <w:t xml:space="preserve"> </w:t>
+      </w:r>
+      <w:proofErr w:type="spellStart"/>
+      <w:r>
+        <w:t>bảo</w:t>
+      </w:r>
+      <w:proofErr w:type="spellEnd"/>
+      <w:r>
+        <w:t xml:space="preserve"> </w:t>
+      </w:r>
+      <w:proofErr w:type="spellStart"/>
+      <w:r>
+        <w:t>mật</w:t>
+      </w:r>
+      <w:proofErr w:type="spellEnd"/>
     </w:p>
     <w:p>
       <w:pPr>
@@ -635,9 +2704,83 @@
         </w:numPr>
         <w:spacing w:line="276" w:lineRule="auto"/>
       </w:pPr>
-      <w:r>
-        <w:t>Kiểm tra tương tác của web khi dùng url trực tiếp</w:t>
-      </w:r>
+      <w:proofErr w:type="spellStart"/>
+      <w:r>
+        <w:t>Kiểm</w:t>
+      </w:r>
+      <w:proofErr w:type="spellEnd"/>
+      <w:r>
+        <w:t xml:space="preserve"> </w:t>
+      </w:r>
+      <w:proofErr w:type="spellStart"/>
+      <w:r>
+        <w:t>tra</w:t>
+      </w:r>
+      <w:proofErr w:type="spellEnd"/>
+      <w:r>
+        <w:t xml:space="preserve"> </w:t>
+      </w:r>
+      <w:proofErr w:type="spellStart"/>
+      <w:r>
+        <w:t>tương</w:t>
+      </w:r>
+      <w:proofErr w:type="spellEnd"/>
+      <w:r>
+        <w:t xml:space="preserve"> </w:t>
+      </w:r>
+      <w:proofErr w:type="spellStart"/>
+      <w:r>
+        <w:t>tác</w:t>
+      </w:r>
+      <w:proofErr w:type="spellEnd"/>
+      <w:r>
+        <w:t xml:space="preserve"> </w:t>
+      </w:r>
+      <w:proofErr w:type="spellStart"/>
+      <w:r>
+        <w:t>của</w:t>
+      </w:r>
+      <w:proofErr w:type="spellEnd"/>
+      <w:r>
+        <w:t xml:space="preserve"> web </w:t>
+      </w:r>
+      <w:proofErr w:type="spellStart"/>
+      <w:r>
+        <w:t>khi</w:t>
+      </w:r>
+      <w:proofErr w:type="spellEnd"/>
+      <w:r>
+        <w:t xml:space="preserve"> </w:t>
+      </w:r>
+      <w:proofErr w:type="spellStart"/>
+      <w:r>
+        <w:t>dùng</w:t>
+      </w:r>
+      <w:proofErr w:type="spellEnd"/>
+      <w:r>
+        <w:t xml:space="preserve"> </w:t>
+      </w:r>
+      <w:proofErr w:type="spellStart"/>
+      <w:r>
+        <w:t>url</w:t>
+      </w:r>
+      <w:proofErr w:type="spellEnd"/>
+      <w:r>
+        <w:t xml:space="preserve"> </w:t>
+      </w:r>
+      <w:proofErr w:type="spellStart"/>
+      <w:r>
+        <w:t>trực</w:t>
+      </w:r>
+      <w:proofErr w:type="spellEnd"/>
+      <w:r>
+        <w:t xml:space="preserve"> </w:t>
+      </w:r>
+      <w:proofErr w:type="spellStart"/>
+      <w:r>
+        <w:t>tiếp</w:t>
+      </w:r>
+      <w:proofErr w:type="spellEnd"/>
     </w:p>
     <w:p>
       <w:pPr>
@@ -648,8 +2791,157 @@
         </w:numPr>
         <w:spacing w:line="276" w:lineRule="auto"/>
       </w:pPr>
-      <w:r>
-        <w:t>Kiểm tra tương tác khi thay đổi url trực tiếp ( đang từ người dùng này nhảy sang người dùng khác )</w:t>
+      <w:proofErr w:type="spellStart"/>
+      <w:r>
+        <w:t>Kiểm</w:t>
+      </w:r>
+      <w:proofErr w:type="spellEnd"/>
+      <w:r>
+        <w:t xml:space="preserve"> </w:t>
+      </w:r>
+      <w:proofErr w:type="spellStart"/>
+      <w:r>
+        <w:t>tra</w:t>
+      </w:r>
+      <w:proofErr w:type="spellEnd"/>
+      <w:r>
+        <w:t xml:space="preserve"> </w:t>
+      </w:r>
+      <w:proofErr w:type="spellStart"/>
+      <w:r>
+        <w:t>tương</w:t>
+      </w:r>
+      <w:proofErr w:type="spellEnd"/>
+      <w:r>
+        <w:t xml:space="preserve"> </w:t>
+      </w:r>
+      <w:proofErr w:type="spellStart"/>
+      <w:r>
+        <w:t>tác</w:t>
+      </w:r>
+      <w:proofErr w:type="spellEnd"/>
+      <w:r>
+        <w:t xml:space="preserve"> </w:t>
+      </w:r>
+      <w:proofErr w:type="spellStart"/>
+      <w:r>
+        <w:t>khi</w:t>
+      </w:r>
+      <w:proofErr w:type="spellEnd"/>
+      <w:r>
+        <w:t xml:space="preserve"> </w:t>
+      </w:r>
+      <w:proofErr w:type="spellStart"/>
+      <w:r>
+        <w:t>thay</w:t>
+      </w:r>
+      <w:proofErr w:type="spellEnd"/>
+      <w:r>
+        <w:t xml:space="preserve"> </w:t>
+      </w:r>
+      <w:proofErr w:type="spellStart"/>
+      <w:r>
+        <w:t>đổi</w:t>
+      </w:r>
+      <w:proofErr w:type="spellEnd"/>
+      <w:r>
+        <w:t xml:space="preserve"> </w:t>
+      </w:r>
+      <w:proofErr w:type="spellStart"/>
+      <w:r>
+        <w:t>url</w:t>
+      </w:r>
+      <w:proofErr w:type="spellEnd"/>
+      <w:r>
+        <w:t xml:space="preserve"> </w:t>
+      </w:r>
+      <w:proofErr w:type="spellStart"/>
+      <w:r>
+        <w:t>trực</w:t>
+      </w:r>
+      <w:proofErr w:type="spellEnd"/>
+      <w:r>
+        <w:t xml:space="preserve"> </w:t>
+      </w:r>
+      <w:proofErr w:type="spellStart"/>
+      <w:r>
+        <w:t>tiếp</w:t>
+      </w:r>
+      <w:proofErr w:type="spellEnd"/>
+      <w:r>
+        <w:t xml:space="preserve"> ( </w:t>
+      </w:r>
+      <w:proofErr w:type="spellStart"/>
+      <w:r>
+        <w:t>đang</w:t>
+      </w:r>
+      <w:proofErr w:type="spellEnd"/>
+      <w:r>
+        <w:t xml:space="preserve"> </w:t>
+      </w:r>
+      <w:proofErr w:type="spellStart"/>
+      <w:r>
+        <w:t>từ</w:t>
+      </w:r>
+      <w:proofErr w:type="spellEnd"/>
+      <w:r>
+        <w:t xml:space="preserve"> </w:t>
+      </w:r>
+      <w:proofErr w:type="spellStart"/>
+      <w:r>
+        <w:t>người</w:t>
+      </w:r>
+      <w:proofErr w:type="spellEnd"/>
+      <w:r>
+        <w:t xml:space="preserve"> </w:t>
+      </w:r>
+      <w:proofErr w:type="spellStart"/>
+      <w:r>
+        <w:t>dùng</w:t>
+      </w:r>
+      <w:proofErr w:type="spellEnd"/>
+      <w:r>
+        <w:t xml:space="preserve"> </w:t>
+      </w:r>
+      <w:proofErr w:type="spellStart"/>
+      <w:r>
+        <w:t>này</w:t>
+      </w:r>
+      <w:proofErr w:type="spellEnd"/>
+      <w:r>
+        <w:t xml:space="preserve"> </w:t>
+      </w:r>
+      <w:proofErr w:type="spellStart"/>
+      <w:r>
+        <w:t>nhảy</w:t>
+      </w:r>
+      <w:proofErr w:type="spellEnd"/>
+      <w:r>
+        <w:t xml:space="preserve"> sang </w:t>
+      </w:r>
+      <w:proofErr w:type="spellStart"/>
+      <w:r>
+        <w:t>người</w:t>
+      </w:r>
+      <w:proofErr w:type="spellEnd"/>
+      <w:r>
+        <w:t xml:space="preserve"> </w:t>
+      </w:r>
+      <w:proofErr w:type="spellStart"/>
+      <w:r>
+        <w:t>dùng</w:t>
+      </w:r>
+      <w:proofErr w:type="spellEnd"/>
+      <w:r>
+        <w:t xml:space="preserve"> </w:t>
+      </w:r>
+      <w:proofErr w:type="spellStart"/>
+      <w:r>
+        <w:t>khác</w:t>
+      </w:r>
+      <w:proofErr w:type="spellEnd"/>
+      <w:r>
+        <w:t xml:space="preserve"> )</w:t>
       </w:r>
     </w:p>
     <w:p>
@@ -661,9 +2953,83 @@
         </w:numPr>
         <w:spacing w:line="276" w:lineRule="auto"/>
       </w:pPr>
-      <w:r>
-        <w:t>Kiểm tra tương tác khi nhập thông tin đầu vào sai</w:t>
-      </w:r>
+      <w:proofErr w:type="spellStart"/>
+      <w:r>
+        <w:t>Kiểm</w:t>
+      </w:r>
+      <w:proofErr w:type="spellEnd"/>
+      <w:r>
+        <w:t xml:space="preserve"> </w:t>
+      </w:r>
+      <w:proofErr w:type="spellStart"/>
+      <w:r>
+        <w:t>tra</w:t>
+      </w:r>
+      <w:proofErr w:type="spellEnd"/>
+      <w:r>
+        <w:t xml:space="preserve"> </w:t>
+      </w:r>
+      <w:proofErr w:type="spellStart"/>
+      <w:r>
+        <w:t>tương</w:t>
+      </w:r>
+      <w:proofErr w:type="spellEnd"/>
+      <w:r>
+        <w:t xml:space="preserve"> </w:t>
+      </w:r>
+      <w:proofErr w:type="spellStart"/>
+      <w:r>
+        <w:t>tác</w:t>
+      </w:r>
+      <w:proofErr w:type="spellEnd"/>
+      <w:r>
+        <w:t xml:space="preserve"> </w:t>
+      </w:r>
+      <w:proofErr w:type="spellStart"/>
+      <w:r>
+        <w:t>khi</w:t>
+      </w:r>
+      <w:proofErr w:type="spellEnd"/>
+      <w:r>
+        <w:t xml:space="preserve"> </w:t>
+      </w:r>
+      <w:proofErr w:type="spellStart"/>
+      <w:r>
+        <w:t>nhập</w:t>
+      </w:r>
+      <w:proofErr w:type="spellEnd"/>
+      <w:r>
+        <w:t xml:space="preserve"> </w:t>
+      </w:r>
+      <w:proofErr w:type="spellStart"/>
+      <w:r>
+        <w:t>thông</w:t>
+      </w:r>
+      <w:proofErr w:type="spellEnd"/>
+      <w:r>
+        <w:t xml:space="preserve"> tin </w:t>
+      </w:r>
+      <w:proofErr w:type="spellStart"/>
+      <w:r>
+        <w:t>đầu</w:t>
+      </w:r>
+      <w:proofErr w:type="spellEnd"/>
+      <w:r>
+        <w:t xml:space="preserve"> </w:t>
+      </w:r>
+      <w:proofErr w:type="spellStart"/>
+      <w:r>
+        <w:t>vào</w:t>
+      </w:r>
+      <w:proofErr w:type="spellEnd"/>
+      <w:r>
+        <w:t xml:space="preserve"> </w:t>
+      </w:r>
+      <w:proofErr w:type="spellStart"/>
+      <w:r>
+        <w:t>sai</w:t>
+      </w:r>
+      <w:proofErr w:type="spellEnd"/>
     </w:p>
     <w:p>
       <w:pPr>
@@ -673,11 +3039,47 @@
           <w:i/>
         </w:rPr>
       </w:pPr>
+      <w:proofErr w:type="spellStart"/>
       <w:r>
         <w:rPr>
           <w:i/>
         </w:rPr>
-        <w:t>Nguồn tham khảo:</w:t>
+        <w:t>Nguồn</w:t>
+      </w:r>
+      <w:proofErr w:type="spellEnd"/>
+      <w:r>
+        <w:rPr>
+          <w:i/>
+        </w:rPr>
+        <w:t xml:space="preserve"> </w:t>
+      </w:r>
+      <w:proofErr w:type="spellStart"/>
+      <w:r>
+        <w:rPr>
+          <w:i/>
+        </w:rPr>
+        <w:t>tham</w:t>
+      </w:r>
+      <w:proofErr w:type="spellEnd"/>
+      <w:r>
+        <w:rPr>
+          <w:i/>
+        </w:rPr>
+        <w:t xml:space="preserve"> </w:t>
+      </w:r>
+      <w:proofErr w:type="spellStart"/>
+      <w:r>
+        <w:rPr>
+          <w:i/>
+        </w:rPr>
+        <w:t>khảo</w:t>
+      </w:r>
+      <w:proofErr w:type="spellEnd"/>
+      <w:r>
+        <w:rPr>
+          <w:i/>
+        </w:rPr>
+        <w:t>:</w:t>
       </w:r>
       <w:r>
         <w:t xml:space="preserve"> </w:t>
@@ -691,16 +3093,7 @@
             <w:rStyle w:val="Hyperlink"/>
             <w:i/>
           </w:rPr>
-          <w:t>http://www.t</w:t>
-        </w:r>
-        <w:bookmarkStart w:id="0" w:name="_GoBack"/>
-        <w:bookmarkEnd w:id="0"/>
-        <w:r>
-          <w:rPr>
-            <w:rStyle w:val="Hyperlink"/>
-            <w:i/>
-          </w:rPr>
-          <w:t>estingvn.com/viewtopic.php?f=20&amp;t=54</w:t>
+          <w:t>http://www.testingvn.com/viewtopic.php?f=20&amp;t=54</w:t>
         </w:r>
       </w:hyperlink>
     </w:p>
@@ -716,7 +3109,7 @@
 
 <file path=word/numbering.xml><?xml version="1.0" encoding="utf-8"?>
 <w:numbering xmlns:wpc="http://schemas.microsoft.com/office/word/2010/wordprocessingCanvas" xmlns:mc="http://schemas.openxmlformats.org/markup-compatibility/2006" xmlns:o="urn:schemas-microsoft-com:office:office" xmlns:r="http://schemas.openxmlformats.org/officeDocument/2006/relationships" xmlns:m="http://schemas.openxmlformats.org/officeDocument/2006/math" xmlns:v="urn:schemas-microsoft-com:vml" xmlns:wp14="http://schemas.microsoft.com/office/word/2010/wordprocessingDrawing" xmlns:wp="http://schemas.openxmlformats.org/drawingml/2006/wordprocessingDrawing" xmlns:w10="urn:schemas-microsoft-com:office:word" xmlns:w="http://schemas.openxmlformats.org/wordprocessingml/2006/main" xmlns:w14="http://schemas.microsoft.com/office/word/2010/wordml" xmlns:w15="http://schemas.microsoft.com/office/word/2012/wordml" xmlns:wpg="http://schemas.microsoft.com/office/word/2010/wordprocessingGroup" xmlns:wpi="http://schemas.microsoft.com/office/word/2010/wordprocessingInk" xmlns:wne="http://schemas.microsoft.com/office/word/2006/wordml" xmlns:wps="http://schemas.microsoft.com/office/word/2010/wordprocessingShape" mc:Ignorable="w14 w15 wp14">
-  <w:abstractNum w:abstractNumId="0" w15:restartNumberingAfterBreak="0">
+  <w:abstractNum w:abstractNumId="0">
     <w:nsid w:val="005B6040"/>
     <w:multiLevelType w:val="hybridMultilevel"/>
     <w:tmpl w:val="1CFE9532"/>
@@ -805,7 +3198,7 @@
       </w:pPr>
     </w:lvl>
   </w:abstractNum>
-  <w:abstractNum w:abstractNumId="1" w15:restartNumberingAfterBreak="0">
+  <w:abstractNum w:abstractNumId="1">
     <w:nsid w:val="1C0766FB"/>
     <w:multiLevelType w:val="hybridMultilevel"/>
     <w:tmpl w:val="BFACD0AA"/>

</xml_diff>